<commit_message>
Finished the CustomerProps class.
</commit_message>
<xml_diff>
--- a/Lab 3/Evaluation_for_Lab_3_2020.docx
+++ b/Lab 3/Evaluation_for_Lab_3_2020.docx
@@ -1,6 +1,6 @@
 
 <file path=word/document.xml><?xml version="1.0" encoding="utf-8"?>
-<w:document xmlns:wpc="http://schemas.microsoft.com/office/word/2010/wordprocessingCanvas" xmlns:cx="http://schemas.microsoft.com/office/drawing/2014/chartex" xmlns:cx1="http://schemas.microsoft.com/office/drawing/2015/9/8/chartex" xmlns:cx2="http://schemas.microsoft.com/office/drawing/2015/10/21/chartex" xmlns:cx3="http://schemas.microsoft.com/office/drawing/2016/5/9/chartex" xmlns:cx4="http://schemas.microsoft.com/office/drawing/2016/5/10/chartex" xmlns:cx5="http://schemas.microsoft.com/office/drawing/2016/5/11/chartex" xmlns:cx6="http://schemas.microsoft.com/office/drawing/2016/5/12/chartex" xmlns:cx7="http://schemas.microsoft.com/office/drawing/2016/5/13/chartex" xmlns:cx8="http://schemas.microsoft.com/office/drawing/2016/5/14/chartex" xmlns:mc="http://schemas.openxmlformats.org/markup-compatibility/2006" xmlns:aink="http://schemas.microsoft.com/office/drawing/2016/ink" xmlns:am3d="http://schemas.microsoft.com/office/drawing/2017/model3d" xmlns:o="urn:schemas-microsoft-com:office:office" xmlns:r="http://schemas.openxmlformats.org/officeDocument/2006/relationships" xmlns:m="http://schemas.openxmlformats.org/officeDocument/2006/math" xmlns:v="urn:schemas-microsoft-com:vml" xmlns:wp14="http://schemas.microsoft.com/office/word/2010/wordprocessingDrawing" xmlns:wp="http://schemas.openxmlformats.org/drawingml/2006/wordprocessingDrawing" xmlns:w10="urn:schemas-microsoft-com:office:word" xmlns:w="http://schemas.openxmlformats.org/wordprocessingml/2006/main" xmlns:w14="http://schemas.microsoft.com/office/word/2010/wordml" xmlns:w15="http://schemas.microsoft.com/office/word/2012/wordml" xmlns:w16cid="http://schemas.microsoft.com/office/word/2016/wordml/cid" xmlns:w16se="http://schemas.microsoft.com/office/word/2015/wordml/symex" xmlns:wpg="http://schemas.microsoft.com/office/word/2010/wordprocessingGroup" xmlns:wpi="http://schemas.microsoft.com/office/word/2010/wordprocessingInk" xmlns:wne="http://schemas.microsoft.com/office/word/2006/wordml" xmlns:wps="http://schemas.microsoft.com/office/word/2010/wordprocessingShape" mc:Ignorable="w14 w15 w16se w16cid wp14">
+<w:document xmlns:wpc="http://schemas.microsoft.com/office/word/2010/wordprocessingCanvas" xmlns:cx="http://schemas.microsoft.com/office/drawing/2014/chartex" xmlns:cx1="http://schemas.microsoft.com/office/drawing/2015/9/8/chartex" xmlns:cx2="http://schemas.microsoft.com/office/drawing/2015/10/21/chartex" xmlns:cx3="http://schemas.microsoft.com/office/drawing/2016/5/9/chartex" xmlns:cx4="http://schemas.microsoft.com/office/drawing/2016/5/10/chartex" xmlns:cx5="http://schemas.microsoft.com/office/drawing/2016/5/11/chartex" xmlns:cx6="http://schemas.microsoft.com/office/drawing/2016/5/12/chartex" xmlns:cx7="http://schemas.microsoft.com/office/drawing/2016/5/13/chartex" xmlns:cx8="http://schemas.microsoft.com/office/drawing/2016/5/14/chartex" xmlns:mc="http://schemas.openxmlformats.org/markup-compatibility/2006" xmlns:aink="http://schemas.microsoft.com/office/drawing/2016/ink" xmlns:am3d="http://schemas.microsoft.com/office/drawing/2017/model3d" xmlns:o="urn:schemas-microsoft-com:office:office" xmlns:oel="http://schemas.microsoft.com/office/2019/extlst" xmlns:r="http://schemas.openxmlformats.org/officeDocument/2006/relationships" xmlns:m="http://schemas.openxmlformats.org/officeDocument/2006/math" xmlns:v="urn:schemas-microsoft-com:vml" xmlns:wp14="http://schemas.microsoft.com/office/word/2010/wordprocessingDrawing" xmlns:wp="http://schemas.openxmlformats.org/drawingml/2006/wordprocessingDrawing" xmlns:w10="urn:schemas-microsoft-com:office:word" xmlns:w="http://schemas.openxmlformats.org/wordprocessingml/2006/main" xmlns:w14="http://schemas.microsoft.com/office/word/2010/wordml" xmlns:w15="http://schemas.microsoft.com/office/word/2012/wordml" xmlns:w16cex="http://schemas.microsoft.com/office/word/2018/wordml/cex" xmlns:w16cid="http://schemas.microsoft.com/office/word/2016/wordml/cid" xmlns:w16="http://schemas.microsoft.com/office/word/2018/wordml" xmlns:w16du="http://schemas.microsoft.com/office/word/2023/wordml/word16du" xmlns:w16sdtdh="http://schemas.microsoft.com/office/word/2020/wordml/sdtdatahash" xmlns:w16sdtfl="http://schemas.microsoft.com/office/word/2024/wordml/sdtformatlock" xmlns:w16se="http://schemas.microsoft.com/office/word/2015/wordml/symex" xmlns:wpg="http://schemas.microsoft.com/office/word/2010/wordprocessingGroup" xmlns:wpi="http://schemas.microsoft.com/office/word/2010/wordprocessingInk" xmlns:wne="http://schemas.microsoft.com/office/word/2006/wordml" xmlns:wps="http://schemas.microsoft.com/office/word/2010/wordprocessingShape" mc:Ignorable="w14 w15 w16se w16cid w16 w16cex w16sdtdh w16sdtfl w16du wp14">
   <w:body>
     <w:p>
       <w:pPr>
@@ -132,6 +132,12 @@
                 <w:rFonts w:ascii="Calibri" w:hAnsi="Calibri" w:cs="Calibri"/>
               </w:rPr>
             </w:pPr>
+            <w:r>
+              <w:rPr>
+                <w:rFonts w:ascii="Calibri" w:hAnsi="Calibri" w:cs="Calibri"/>
+              </w:rPr>
+              <w:t>Charlie Knittel</w:t>
+            </w:r>
           </w:p>
         </w:tc>
       </w:tr>
@@ -184,6 +190,12 @@
                 <w:rFonts w:ascii="Calibri" w:hAnsi="Calibri" w:cs="Calibri"/>
               </w:rPr>
             </w:pPr>
+            <w:r>
+              <w:rPr>
+                <w:rFonts w:ascii="Calibri" w:hAnsi="Calibri" w:cs="Calibri"/>
+              </w:rPr>
+              <w:t>11/2/2025</w:t>
+            </w:r>
           </w:p>
         </w:tc>
       </w:tr>
@@ -246,21 +258,7 @@
         <w:rPr>
           <w:rFonts w:ascii="Calibri" w:hAnsi="Calibri" w:cs="Calibri"/>
         </w:rPr>
-        <w:t xml:space="preserve">completing this </w:t>
-      </w:r>
-      <w:proofErr w:type="gramStart"/>
-      <w:r>
-        <w:rPr>
-          <w:rFonts w:ascii="Calibri" w:hAnsi="Calibri" w:cs="Calibri"/>
-        </w:rPr>
-        <w:t>evaluation</w:t>
-      </w:r>
-      <w:proofErr w:type="gramEnd"/>
-      <w:r>
-        <w:rPr>
-          <w:rFonts w:ascii="Calibri" w:hAnsi="Calibri" w:cs="Calibri"/>
-        </w:rPr>
-        <w:t xml:space="preserve"> </w:t>
+        <w:t xml:space="preserve">completing this evaluation </w:t>
       </w:r>
       <w:r>
         <w:rPr>
@@ -563,6 +561,12 @@
                 <w:rFonts w:ascii="Calibri" w:hAnsi="Calibri" w:cs="Calibri"/>
               </w:rPr>
             </w:pPr>
+            <w:r>
+              <w:rPr>
+                <w:rFonts w:ascii="Calibri" w:hAnsi="Calibri" w:cs="Calibri"/>
+              </w:rPr>
+              <w:sym w:font="Wingdings" w:char="F0FC"/>
+            </w:r>
           </w:p>
         </w:tc>
       </w:tr>
@@ -609,6 +613,12 @@
                 <w:rFonts w:ascii="Calibri" w:hAnsi="Calibri" w:cs="Calibri"/>
               </w:rPr>
             </w:pPr>
+            <w:r>
+              <w:rPr>
+                <w:rFonts w:ascii="Calibri" w:hAnsi="Calibri" w:cs="Calibri"/>
+              </w:rPr>
+              <w:sym w:font="Wingdings" w:char="F0FC"/>
+            </w:r>
           </w:p>
         </w:tc>
       </w:tr>
@@ -655,6 +665,12 @@
                 <w:rFonts w:ascii="Calibri" w:hAnsi="Calibri" w:cs="Calibri"/>
               </w:rPr>
             </w:pPr>
+            <w:r>
+              <w:rPr>
+                <w:rFonts w:ascii="Calibri" w:hAnsi="Calibri" w:cs="Calibri"/>
+              </w:rPr>
+              <w:sym w:font="Wingdings" w:char="F0FC"/>
+            </w:r>
           </w:p>
         </w:tc>
       </w:tr>
@@ -704,6 +720,12 @@
                 <w:rFonts w:ascii="Calibri" w:hAnsi="Calibri" w:cs="Calibri"/>
               </w:rPr>
             </w:pPr>
+            <w:r>
+              <w:rPr>
+                <w:rFonts w:ascii="Calibri" w:hAnsi="Calibri" w:cs="Calibri"/>
+              </w:rPr>
+              <w:sym w:font="Wingdings" w:char="F0FC"/>
+            </w:r>
           </w:p>
         </w:tc>
       </w:tr>
@@ -821,6 +843,12 @@
                 <w:rFonts w:ascii="Calibri" w:hAnsi="Calibri" w:cs="Calibri"/>
               </w:rPr>
             </w:pPr>
+            <w:r>
+              <w:rPr>
+                <w:rFonts w:ascii="Calibri" w:hAnsi="Calibri" w:cs="Calibri"/>
+              </w:rPr>
+              <w:sym w:font="Wingdings" w:char="F0FC"/>
+            </w:r>
           </w:p>
         </w:tc>
       </w:tr>
@@ -873,6 +901,12 @@
                 <w:rFonts w:ascii="Calibri" w:hAnsi="Calibri" w:cs="Calibri"/>
               </w:rPr>
             </w:pPr>
+            <w:r>
+              <w:rPr>
+                <w:rFonts w:ascii="Calibri" w:hAnsi="Calibri" w:cs="Calibri"/>
+              </w:rPr>
+              <w:sym w:font="Wingdings" w:char="F0FC"/>
+            </w:r>
           </w:p>
         </w:tc>
       </w:tr>
@@ -919,6 +953,12 @@
                 <w:rFonts w:ascii="Calibri" w:hAnsi="Calibri" w:cs="Calibri"/>
               </w:rPr>
             </w:pPr>
+            <w:r>
+              <w:rPr>
+                <w:rFonts w:ascii="Calibri" w:hAnsi="Calibri" w:cs="Calibri"/>
+              </w:rPr>
+              <w:sym w:font="Wingdings" w:char="F0FC"/>
+            </w:r>
           </w:p>
         </w:tc>
       </w:tr>
@@ -974,6 +1014,20 @@
                 <w:szCs w:val="32"/>
               </w:rPr>
               <w:t xml:space="preserve"> repo:</w:t>
+            </w:r>
+            <w:r>
+              <w:rPr>
+                <w:sz w:val="32"/>
+                <w:szCs w:val="32"/>
+              </w:rPr>
+              <w:t xml:space="preserve"> </w:t>
+            </w:r>
+            <w:r>
+              <w:rPr>
+                <w:sz w:val="32"/>
+                <w:szCs w:val="32"/>
+              </w:rPr>
+              <w:t>https://github.com/CharlieKnittel/mis442</w:t>
             </w:r>
           </w:p>
         </w:tc>
@@ -1040,16 +1094,7 @@
                 <w:iCs/>
               </w:rPr>
               <w:lastRenderedPageBreak/>
-              <w:t>Problem 1</w:t>
-            </w:r>
-            <w:r>
-              <w:rPr>
-                <w:rFonts w:ascii="Calibri" w:hAnsi="Calibri" w:cs="Calibri"/>
-                <w:b/>
-                <w:i/>
-                <w:iCs/>
-              </w:rPr>
-              <w:t xml:space="preserve"> – Product Classes</w:t>
+              <w:t>Problem 1 – Product Classes</w:t>
             </w:r>
           </w:p>
         </w:tc>
@@ -1107,13 +1152,7 @@
               <w:spacing w:after="0" w:line="240" w:lineRule="auto"/>
             </w:pPr>
             <w:r>
-              <w:t xml:space="preserve">Database was created in </w:t>
-            </w:r>
-            <w:r>
-              <w:t>MySQL using MySQL Workbench</w:t>
-            </w:r>
-            <w:r>
-              <w:t>?</w:t>
+              <w:t>Database was created in MySQL using MySQL Workbench?</w:t>
             </w:r>
           </w:p>
           <w:p>
@@ -1722,6 +1761,42 @@
               <w:bottom w:val="single" w:sz="4" w:space="0" w:color="000000"/>
             </w:tcBorders>
           </w:tcPr>
+          <w:p>
+            <w:pPr>
+              <w:widowControl w:val="0"/>
+              <w:autoSpaceDE w:val="0"/>
+              <w:autoSpaceDN w:val="0"/>
+              <w:adjustRightInd w:val="0"/>
+              <w:spacing w:after="0" w:line="240" w:lineRule="auto"/>
+              <w:rPr>
+                <w:rFonts w:ascii="Calibri" w:hAnsi="Calibri" w:cs="Calibri"/>
+              </w:rPr>
+            </w:pPr>
+          </w:p>
+          <w:p>
+            <w:pPr>
+              <w:widowControl w:val="0"/>
+              <w:autoSpaceDE w:val="0"/>
+              <w:autoSpaceDN w:val="0"/>
+              <w:adjustRightInd w:val="0"/>
+              <w:spacing w:after="0" w:line="240" w:lineRule="auto"/>
+              <w:rPr>
+                <w:rFonts w:ascii="Calibri" w:hAnsi="Calibri" w:cs="Calibri"/>
+              </w:rPr>
+            </w:pPr>
+          </w:p>
+          <w:p>
+            <w:pPr>
+              <w:widowControl w:val="0"/>
+              <w:autoSpaceDE w:val="0"/>
+              <w:autoSpaceDN w:val="0"/>
+              <w:adjustRightInd w:val="0"/>
+              <w:spacing w:after="0" w:line="240" w:lineRule="auto"/>
+              <w:rPr>
+                <w:rFonts w:ascii="Calibri" w:hAnsi="Calibri" w:cs="Calibri"/>
+              </w:rPr>
+            </w:pPr>
+          </w:p>
           <w:p>
             <w:pPr>
               <w:widowControl w:val="0"/>
@@ -1867,8 +1942,6 @@
               <w:adjustRightInd w:val="0"/>
               <w:spacing w:after="0" w:line="240" w:lineRule="auto"/>
             </w:pPr>
-            <w:bookmarkStart w:id="0" w:name="_GoBack"/>
-            <w:bookmarkEnd w:id="0"/>
             <w:r>
               <w:t xml:space="preserve">Created a class diagram in visual studio that includes all of the classes/interfaces that are related to the Customer Class?  Screen shot included?  </w:t>
             </w:r>
@@ -2396,6 +2469,78 @@
               <w:bottom w:val="single" w:sz="4" w:space="0" w:color="000000"/>
             </w:tcBorders>
           </w:tcPr>
+          <w:p>
+            <w:pPr>
+              <w:widowControl w:val="0"/>
+              <w:autoSpaceDE w:val="0"/>
+              <w:autoSpaceDN w:val="0"/>
+              <w:adjustRightInd w:val="0"/>
+              <w:spacing w:after="0" w:line="240" w:lineRule="auto"/>
+              <w:rPr>
+                <w:rFonts w:ascii="Calibri" w:hAnsi="Calibri" w:cs="Calibri"/>
+              </w:rPr>
+            </w:pPr>
+          </w:p>
+          <w:p>
+            <w:pPr>
+              <w:widowControl w:val="0"/>
+              <w:autoSpaceDE w:val="0"/>
+              <w:autoSpaceDN w:val="0"/>
+              <w:adjustRightInd w:val="0"/>
+              <w:spacing w:after="0" w:line="240" w:lineRule="auto"/>
+              <w:rPr>
+                <w:rFonts w:ascii="Calibri" w:hAnsi="Calibri" w:cs="Calibri"/>
+              </w:rPr>
+            </w:pPr>
+          </w:p>
+          <w:p>
+            <w:pPr>
+              <w:widowControl w:val="0"/>
+              <w:autoSpaceDE w:val="0"/>
+              <w:autoSpaceDN w:val="0"/>
+              <w:adjustRightInd w:val="0"/>
+              <w:spacing w:after="0" w:line="240" w:lineRule="auto"/>
+              <w:rPr>
+                <w:rFonts w:ascii="Calibri" w:hAnsi="Calibri" w:cs="Calibri"/>
+              </w:rPr>
+            </w:pPr>
+          </w:p>
+          <w:p>
+            <w:pPr>
+              <w:widowControl w:val="0"/>
+              <w:autoSpaceDE w:val="0"/>
+              <w:autoSpaceDN w:val="0"/>
+              <w:adjustRightInd w:val="0"/>
+              <w:spacing w:after="0" w:line="240" w:lineRule="auto"/>
+              <w:rPr>
+                <w:rFonts w:ascii="Calibri" w:hAnsi="Calibri" w:cs="Calibri"/>
+              </w:rPr>
+            </w:pPr>
+          </w:p>
+          <w:p>
+            <w:pPr>
+              <w:widowControl w:val="0"/>
+              <w:autoSpaceDE w:val="0"/>
+              <w:autoSpaceDN w:val="0"/>
+              <w:adjustRightInd w:val="0"/>
+              <w:spacing w:after="0" w:line="240" w:lineRule="auto"/>
+              <w:rPr>
+                <w:rFonts w:ascii="Calibri" w:hAnsi="Calibri" w:cs="Calibri"/>
+              </w:rPr>
+            </w:pPr>
+          </w:p>
+          <w:p>
+            <w:pPr>
+              <w:widowControl w:val="0"/>
+              <w:autoSpaceDE w:val="0"/>
+              <w:autoSpaceDN w:val="0"/>
+              <w:adjustRightInd w:val="0"/>
+              <w:spacing w:after="0" w:line="240" w:lineRule="auto"/>
+              <w:rPr>
+                <w:rFonts w:ascii="Calibri" w:hAnsi="Calibri" w:cs="Calibri"/>
+              </w:rPr>
+            </w:pPr>
+          </w:p>
           <w:p>
             <w:pPr>
               <w:widowControl w:val="0"/>
@@ -2425,7 +2570,7 @@
 </file>
 
 <file path=word/endnotes.xml><?xml version="1.0" encoding="utf-8"?>
-<w:endnotes xmlns:wpc="http://schemas.microsoft.com/office/word/2010/wordprocessingCanvas" xmlns:cx="http://schemas.microsoft.com/office/drawing/2014/chartex" xmlns:cx1="http://schemas.microsoft.com/office/drawing/2015/9/8/chartex" xmlns:cx2="http://schemas.microsoft.com/office/drawing/2015/10/21/chartex" xmlns:cx3="http://schemas.microsoft.com/office/drawing/2016/5/9/chartex" xmlns:cx4="http://schemas.microsoft.com/office/drawing/2016/5/10/chartex" xmlns:cx5="http://schemas.microsoft.com/office/drawing/2016/5/11/chartex" xmlns:cx6="http://schemas.microsoft.com/office/drawing/2016/5/12/chartex" xmlns:cx7="http://schemas.microsoft.com/office/drawing/2016/5/13/chartex" xmlns:cx8="http://schemas.microsoft.com/office/drawing/2016/5/14/chartex" xmlns:mc="http://schemas.openxmlformats.org/markup-compatibility/2006" xmlns:aink="http://schemas.microsoft.com/office/drawing/2016/ink" xmlns:am3d="http://schemas.microsoft.com/office/drawing/2017/model3d" xmlns:o="urn:schemas-microsoft-com:office:office" xmlns:r="http://schemas.openxmlformats.org/officeDocument/2006/relationships" xmlns:m="http://schemas.openxmlformats.org/officeDocument/2006/math" xmlns:v="urn:schemas-microsoft-com:vml" xmlns:wp14="http://schemas.microsoft.com/office/word/2010/wordprocessingDrawing" xmlns:wp="http://schemas.openxmlformats.org/drawingml/2006/wordprocessingDrawing" xmlns:w10="urn:schemas-microsoft-com:office:word" xmlns:w="http://schemas.openxmlformats.org/wordprocessingml/2006/main" xmlns:w14="http://schemas.microsoft.com/office/word/2010/wordml" xmlns:w15="http://schemas.microsoft.com/office/word/2012/wordml" xmlns:w16cid="http://schemas.microsoft.com/office/word/2016/wordml/cid" xmlns:w16se="http://schemas.microsoft.com/office/word/2015/wordml/symex" xmlns:wpg="http://schemas.microsoft.com/office/word/2010/wordprocessingGroup" xmlns:wpi="http://schemas.microsoft.com/office/word/2010/wordprocessingInk" xmlns:wne="http://schemas.microsoft.com/office/word/2006/wordml" xmlns:wps="http://schemas.microsoft.com/office/word/2010/wordprocessingShape" mc:Ignorable="w14 w15 w16se w16cid wp14">
+<w:endnotes xmlns:wpc="http://schemas.microsoft.com/office/word/2010/wordprocessingCanvas" xmlns:cx="http://schemas.microsoft.com/office/drawing/2014/chartex" xmlns:cx1="http://schemas.microsoft.com/office/drawing/2015/9/8/chartex" xmlns:cx2="http://schemas.microsoft.com/office/drawing/2015/10/21/chartex" xmlns:cx3="http://schemas.microsoft.com/office/drawing/2016/5/9/chartex" xmlns:cx4="http://schemas.microsoft.com/office/drawing/2016/5/10/chartex" xmlns:cx5="http://schemas.microsoft.com/office/drawing/2016/5/11/chartex" xmlns:cx6="http://schemas.microsoft.com/office/drawing/2016/5/12/chartex" xmlns:cx7="http://schemas.microsoft.com/office/drawing/2016/5/13/chartex" xmlns:cx8="http://schemas.microsoft.com/office/drawing/2016/5/14/chartex" xmlns:mc="http://schemas.openxmlformats.org/markup-compatibility/2006" xmlns:aink="http://schemas.microsoft.com/office/drawing/2016/ink" xmlns:am3d="http://schemas.microsoft.com/office/drawing/2017/model3d" xmlns:o="urn:schemas-microsoft-com:office:office" xmlns:oel="http://schemas.microsoft.com/office/2019/extlst" xmlns:r="http://schemas.openxmlformats.org/officeDocument/2006/relationships" xmlns:m="http://schemas.openxmlformats.org/officeDocument/2006/math" xmlns:v="urn:schemas-microsoft-com:vml" xmlns:wp14="http://schemas.microsoft.com/office/word/2010/wordprocessingDrawing" xmlns:wp="http://schemas.openxmlformats.org/drawingml/2006/wordprocessingDrawing" xmlns:w10="urn:schemas-microsoft-com:office:word" xmlns:w="http://schemas.openxmlformats.org/wordprocessingml/2006/main" xmlns:w14="http://schemas.microsoft.com/office/word/2010/wordml" xmlns:w15="http://schemas.microsoft.com/office/word/2012/wordml" xmlns:w16cex="http://schemas.microsoft.com/office/word/2018/wordml/cex" xmlns:w16cid="http://schemas.microsoft.com/office/word/2016/wordml/cid" xmlns:w16="http://schemas.microsoft.com/office/word/2018/wordml" xmlns:w16du="http://schemas.microsoft.com/office/word/2023/wordml/word16du" xmlns:w16sdtdh="http://schemas.microsoft.com/office/word/2020/wordml/sdtdatahash" xmlns:w16sdtfl="http://schemas.microsoft.com/office/word/2024/wordml/sdtformatlock" xmlns:w16se="http://schemas.microsoft.com/office/word/2015/wordml/symex" xmlns:wpg="http://schemas.microsoft.com/office/word/2010/wordprocessingGroup" xmlns:wpi="http://schemas.microsoft.com/office/word/2010/wordprocessingInk" xmlns:wne="http://schemas.microsoft.com/office/word/2006/wordml" xmlns:wps="http://schemas.microsoft.com/office/word/2010/wordprocessingShape" mc:Ignorable="w14 w15 w16se w16cid w16 w16cex w16sdtdh w16sdtfl w16du wp14">
   <w:endnote w:type="separator" w:id="-1">
     <w:p>
       <w:pPr>
@@ -2450,7 +2595,7 @@
 </file>
 
 <file path=word/footnotes.xml><?xml version="1.0" encoding="utf-8"?>
-<w:footnotes xmlns:wpc="http://schemas.microsoft.com/office/word/2010/wordprocessingCanvas" xmlns:cx="http://schemas.microsoft.com/office/drawing/2014/chartex" xmlns:cx1="http://schemas.microsoft.com/office/drawing/2015/9/8/chartex" xmlns:cx2="http://schemas.microsoft.com/office/drawing/2015/10/21/chartex" xmlns:cx3="http://schemas.microsoft.com/office/drawing/2016/5/9/chartex" xmlns:cx4="http://schemas.microsoft.com/office/drawing/2016/5/10/chartex" xmlns:cx5="http://schemas.microsoft.com/office/drawing/2016/5/11/chartex" xmlns:cx6="http://schemas.microsoft.com/office/drawing/2016/5/12/chartex" xmlns:cx7="http://schemas.microsoft.com/office/drawing/2016/5/13/chartex" xmlns:cx8="http://schemas.microsoft.com/office/drawing/2016/5/14/chartex" xmlns:mc="http://schemas.openxmlformats.org/markup-compatibility/2006" xmlns:aink="http://schemas.microsoft.com/office/drawing/2016/ink" xmlns:am3d="http://schemas.microsoft.com/office/drawing/2017/model3d" xmlns:o="urn:schemas-microsoft-com:office:office" xmlns:r="http://schemas.openxmlformats.org/officeDocument/2006/relationships" xmlns:m="http://schemas.openxmlformats.org/officeDocument/2006/math" xmlns:v="urn:schemas-microsoft-com:vml" xmlns:wp14="http://schemas.microsoft.com/office/word/2010/wordprocessingDrawing" xmlns:wp="http://schemas.openxmlformats.org/drawingml/2006/wordprocessingDrawing" xmlns:w10="urn:schemas-microsoft-com:office:word" xmlns:w="http://schemas.openxmlformats.org/wordprocessingml/2006/main" xmlns:w14="http://schemas.microsoft.com/office/word/2010/wordml" xmlns:w15="http://schemas.microsoft.com/office/word/2012/wordml" xmlns:w16cid="http://schemas.microsoft.com/office/word/2016/wordml/cid" xmlns:w16se="http://schemas.microsoft.com/office/word/2015/wordml/symex" xmlns:wpg="http://schemas.microsoft.com/office/word/2010/wordprocessingGroup" xmlns:wpi="http://schemas.microsoft.com/office/word/2010/wordprocessingInk" xmlns:wne="http://schemas.microsoft.com/office/word/2006/wordml" xmlns:wps="http://schemas.microsoft.com/office/word/2010/wordprocessingShape" mc:Ignorable="w14 w15 w16se w16cid wp14">
+<w:footnotes xmlns:wpc="http://schemas.microsoft.com/office/word/2010/wordprocessingCanvas" xmlns:cx="http://schemas.microsoft.com/office/drawing/2014/chartex" xmlns:cx1="http://schemas.microsoft.com/office/drawing/2015/9/8/chartex" xmlns:cx2="http://schemas.microsoft.com/office/drawing/2015/10/21/chartex" xmlns:cx3="http://schemas.microsoft.com/office/drawing/2016/5/9/chartex" xmlns:cx4="http://schemas.microsoft.com/office/drawing/2016/5/10/chartex" xmlns:cx5="http://schemas.microsoft.com/office/drawing/2016/5/11/chartex" xmlns:cx6="http://schemas.microsoft.com/office/drawing/2016/5/12/chartex" xmlns:cx7="http://schemas.microsoft.com/office/drawing/2016/5/13/chartex" xmlns:cx8="http://schemas.microsoft.com/office/drawing/2016/5/14/chartex" xmlns:mc="http://schemas.openxmlformats.org/markup-compatibility/2006" xmlns:aink="http://schemas.microsoft.com/office/drawing/2016/ink" xmlns:am3d="http://schemas.microsoft.com/office/drawing/2017/model3d" xmlns:o="urn:schemas-microsoft-com:office:office" xmlns:oel="http://schemas.microsoft.com/office/2019/extlst" xmlns:r="http://schemas.openxmlformats.org/officeDocument/2006/relationships" xmlns:m="http://schemas.openxmlformats.org/officeDocument/2006/math" xmlns:v="urn:schemas-microsoft-com:vml" xmlns:wp14="http://schemas.microsoft.com/office/word/2010/wordprocessingDrawing" xmlns:wp="http://schemas.openxmlformats.org/drawingml/2006/wordprocessingDrawing" xmlns:w10="urn:schemas-microsoft-com:office:word" xmlns:w="http://schemas.openxmlformats.org/wordprocessingml/2006/main" xmlns:w14="http://schemas.microsoft.com/office/word/2010/wordml" xmlns:w15="http://schemas.microsoft.com/office/word/2012/wordml" xmlns:w16cex="http://schemas.microsoft.com/office/word/2018/wordml/cex" xmlns:w16cid="http://schemas.microsoft.com/office/word/2016/wordml/cid" xmlns:w16="http://schemas.microsoft.com/office/word/2018/wordml" xmlns:w16du="http://schemas.microsoft.com/office/word/2023/wordml/word16du" xmlns:w16sdtdh="http://schemas.microsoft.com/office/word/2020/wordml/sdtdatahash" xmlns:w16sdtfl="http://schemas.microsoft.com/office/word/2024/wordml/sdtformatlock" xmlns:w16se="http://schemas.microsoft.com/office/word/2015/wordml/symex" xmlns:wpg="http://schemas.microsoft.com/office/word/2010/wordprocessingGroup" xmlns:wpi="http://schemas.microsoft.com/office/word/2010/wordprocessingInk" xmlns:wne="http://schemas.microsoft.com/office/word/2006/wordml" xmlns:wps="http://schemas.microsoft.com/office/word/2010/wordprocessingShape" mc:Ignorable="w14 w15 w16se w16cid w16 w16cex w16sdtdh w16sdtfl w16du wp14">
   <w:footnote w:type="separator" w:id="-1">
     <w:p>
       <w:pPr>
@@ -2475,7 +2620,7 @@
 </file>
 
 <file path=word/numbering.xml><?xml version="1.0" encoding="utf-8"?>
-<w:numbering xmlns:wpc="http://schemas.microsoft.com/office/word/2010/wordprocessingCanvas" xmlns:cx="http://schemas.microsoft.com/office/drawing/2014/chartex" xmlns:cx1="http://schemas.microsoft.com/office/drawing/2015/9/8/chartex" xmlns:cx2="http://schemas.microsoft.com/office/drawing/2015/10/21/chartex" xmlns:cx3="http://schemas.microsoft.com/office/drawing/2016/5/9/chartex" xmlns:cx4="http://schemas.microsoft.com/office/drawing/2016/5/10/chartex" xmlns:cx5="http://schemas.microsoft.com/office/drawing/2016/5/11/chartex" xmlns:cx6="http://schemas.microsoft.com/office/drawing/2016/5/12/chartex" xmlns:cx7="http://schemas.microsoft.com/office/drawing/2016/5/13/chartex" xmlns:cx8="http://schemas.microsoft.com/office/drawing/2016/5/14/chartex" xmlns:mc="http://schemas.openxmlformats.org/markup-compatibility/2006" xmlns:aink="http://schemas.microsoft.com/office/drawing/2016/ink" xmlns:am3d="http://schemas.microsoft.com/office/drawing/2017/model3d" xmlns:o="urn:schemas-microsoft-com:office:office" xmlns:r="http://schemas.openxmlformats.org/officeDocument/2006/relationships" xmlns:m="http://schemas.openxmlformats.org/officeDocument/2006/math" xmlns:v="urn:schemas-microsoft-com:vml" xmlns:wp14="http://schemas.microsoft.com/office/word/2010/wordprocessingDrawing" xmlns:wp="http://schemas.openxmlformats.org/drawingml/2006/wordprocessingDrawing" xmlns:w10="urn:schemas-microsoft-com:office:word" xmlns:w="http://schemas.openxmlformats.org/wordprocessingml/2006/main" xmlns:w14="http://schemas.microsoft.com/office/word/2010/wordml" xmlns:w15="http://schemas.microsoft.com/office/word/2012/wordml" xmlns:w16cid="http://schemas.microsoft.com/office/word/2016/wordml/cid" xmlns:w16se="http://schemas.microsoft.com/office/word/2015/wordml/symex" xmlns:wpg="http://schemas.microsoft.com/office/word/2010/wordprocessingGroup" xmlns:wpi="http://schemas.microsoft.com/office/word/2010/wordprocessingInk" xmlns:wne="http://schemas.microsoft.com/office/word/2006/wordml" xmlns:wps="http://schemas.microsoft.com/office/word/2010/wordprocessingShape" mc:Ignorable="w14 w15 w16se w16cid wp14">
+<w:numbering xmlns:wpc="http://schemas.microsoft.com/office/word/2010/wordprocessingCanvas" xmlns:cx="http://schemas.microsoft.com/office/drawing/2014/chartex" xmlns:cx1="http://schemas.microsoft.com/office/drawing/2015/9/8/chartex" xmlns:cx2="http://schemas.microsoft.com/office/drawing/2015/10/21/chartex" xmlns:cx3="http://schemas.microsoft.com/office/drawing/2016/5/9/chartex" xmlns:cx4="http://schemas.microsoft.com/office/drawing/2016/5/10/chartex" xmlns:cx5="http://schemas.microsoft.com/office/drawing/2016/5/11/chartex" xmlns:cx6="http://schemas.microsoft.com/office/drawing/2016/5/12/chartex" xmlns:cx7="http://schemas.microsoft.com/office/drawing/2016/5/13/chartex" xmlns:cx8="http://schemas.microsoft.com/office/drawing/2016/5/14/chartex" xmlns:mc="http://schemas.openxmlformats.org/markup-compatibility/2006" xmlns:aink="http://schemas.microsoft.com/office/drawing/2016/ink" xmlns:am3d="http://schemas.microsoft.com/office/drawing/2017/model3d" xmlns:o="urn:schemas-microsoft-com:office:office" xmlns:oel="http://schemas.microsoft.com/office/2019/extlst" xmlns:r="http://schemas.openxmlformats.org/officeDocument/2006/relationships" xmlns:m="http://schemas.openxmlformats.org/officeDocument/2006/math" xmlns:v="urn:schemas-microsoft-com:vml" xmlns:wp14="http://schemas.microsoft.com/office/word/2010/wordprocessingDrawing" xmlns:wp="http://schemas.openxmlformats.org/drawingml/2006/wordprocessingDrawing" xmlns:w10="urn:schemas-microsoft-com:office:word" xmlns:w="http://schemas.openxmlformats.org/wordprocessingml/2006/main" xmlns:w14="http://schemas.microsoft.com/office/word/2010/wordml" xmlns:w15="http://schemas.microsoft.com/office/word/2012/wordml" xmlns:w16cex="http://schemas.microsoft.com/office/word/2018/wordml/cex" xmlns:w16cid="http://schemas.microsoft.com/office/word/2016/wordml/cid" xmlns:w16="http://schemas.microsoft.com/office/word/2018/wordml" xmlns:w16du="http://schemas.microsoft.com/office/word/2023/wordml/word16du" xmlns:w16sdtdh="http://schemas.microsoft.com/office/word/2020/wordml/sdtdatahash" xmlns:w16sdtfl="http://schemas.microsoft.com/office/word/2024/wordml/sdtformatlock" xmlns:w16se="http://schemas.microsoft.com/office/word/2015/wordml/symex" xmlns:wpg="http://schemas.microsoft.com/office/word/2010/wordprocessingGroup" xmlns:wpi="http://schemas.microsoft.com/office/word/2010/wordprocessingInk" xmlns:wne="http://schemas.microsoft.com/office/word/2006/wordml" xmlns:wps="http://schemas.microsoft.com/office/word/2010/wordprocessingShape" mc:Ignorable="w14 w15 w16se w16cid w16 w16cex w16sdtdh w16sdtfl w16du wp14">
   <w:abstractNum w:abstractNumId="0" w15:restartNumberingAfterBreak="0">
     <w:nsid w:val="01C45AC2"/>
     <w:multiLevelType w:val="hybridMultilevel"/>
@@ -4246,7 +4391,7 @@
       </w:rPr>
     </w:lvl>
   </w:abstractNum>
-  <w:num w:numId="1">
+  <w:num w:numId="1" w16cid:durableId="709768222">
     <w:abstractNumId w:val="11"/>
     <w:lvlOverride w:ilvl="0">
       <w:startOverride w:val="1"/>
@@ -4276,59 +4421,59 @@
       <w:startOverride w:val="1"/>
     </w:lvlOverride>
   </w:num>
-  <w:num w:numId="2">
+  <w:num w:numId="2" w16cid:durableId="597829007">
     <w:abstractNumId w:val="11"/>
   </w:num>
-  <w:num w:numId="3">
+  <w:num w:numId="3" w16cid:durableId="2093887758">
     <w:abstractNumId w:val="10"/>
   </w:num>
-  <w:num w:numId="4">
+  <w:num w:numId="4" w16cid:durableId="1442069248">
     <w:abstractNumId w:val="1"/>
   </w:num>
-  <w:num w:numId="5">
+  <w:num w:numId="5" w16cid:durableId="1648585188">
     <w:abstractNumId w:val="4"/>
   </w:num>
-  <w:num w:numId="6">
+  <w:num w:numId="6" w16cid:durableId="1883127040">
     <w:abstractNumId w:val="2"/>
   </w:num>
-  <w:num w:numId="7">
+  <w:num w:numId="7" w16cid:durableId="901141987">
     <w:abstractNumId w:val="7"/>
   </w:num>
-  <w:num w:numId="8">
+  <w:num w:numId="8" w16cid:durableId="1247155873">
     <w:abstractNumId w:val="14"/>
   </w:num>
-  <w:num w:numId="9">
+  <w:num w:numId="9" w16cid:durableId="1667900279">
     <w:abstractNumId w:val="13"/>
   </w:num>
-  <w:num w:numId="10">
+  <w:num w:numId="10" w16cid:durableId="725953196">
     <w:abstractNumId w:val="8"/>
   </w:num>
-  <w:num w:numId="11">
+  <w:num w:numId="11" w16cid:durableId="134379255">
     <w:abstractNumId w:val="9"/>
   </w:num>
-  <w:num w:numId="12">
+  <w:num w:numId="12" w16cid:durableId="221790601">
     <w:abstractNumId w:val="3"/>
   </w:num>
-  <w:num w:numId="13">
+  <w:num w:numId="13" w16cid:durableId="611279846">
     <w:abstractNumId w:val="6"/>
   </w:num>
-  <w:num w:numId="14">
+  <w:num w:numId="14" w16cid:durableId="1858347213">
     <w:abstractNumId w:val="12"/>
   </w:num>
-  <w:num w:numId="15">
+  <w:num w:numId="15" w16cid:durableId="862599213">
     <w:abstractNumId w:val="0"/>
   </w:num>
-  <w:num w:numId="16">
+  <w:num w:numId="16" w16cid:durableId="2078091971">
     <w:abstractNumId w:val="0"/>
   </w:num>
-  <w:num w:numId="17">
+  <w:num w:numId="17" w16cid:durableId="794564023">
     <w:abstractNumId w:val="5"/>
   </w:num>
 </w:numbering>
 </file>
 
 <file path=word/styles.xml><?xml version="1.0" encoding="utf-8"?>
-<w:styles xmlns:mc="http://schemas.openxmlformats.org/markup-compatibility/2006" xmlns:r="http://schemas.openxmlformats.org/officeDocument/2006/relationships" xmlns:w="http://schemas.openxmlformats.org/wordprocessingml/2006/main" xmlns:w14="http://schemas.microsoft.com/office/word/2010/wordml" xmlns:w15="http://schemas.microsoft.com/office/word/2012/wordml" xmlns:w16cid="http://schemas.microsoft.com/office/word/2016/wordml/cid" xmlns:w16se="http://schemas.microsoft.com/office/word/2015/wordml/symex" mc:Ignorable="w14 w15 w16se w16cid">
+<w:styles xmlns:mc="http://schemas.openxmlformats.org/markup-compatibility/2006" xmlns:r="http://schemas.openxmlformats.org/officeDocument/2006/relationships" xmlns:w="http://schemas.openxmlformats.org/wordprocessingml/2006/main" xmlns:w14="http://schemas.microsoft.com/office/word/2010/wordml" xmlns:w15="http://schemas.microsoft.com/office/word/2012/wordml" xmlns:w16cex="http://schemas.microsoft.com/office/word/2018/wordml/cex" xmlns:w16cid="http://schemas.microsoft.com/office/word/2016/wordml/cid" xmlns:w16="http://schemas.microsoft.com/office/word/2018/wordml" xmlns:w16du="http://schemas.microsoft.com/office/word/2023/wordml/word16du" xmlns:w16sdtdh="http://schemas.microsoft.com/office/word/2020/wordml/sdtdatahash" xmlns:w16sdtfl="http://schemas.microsoft.com/office/word/2024/wordml/sdtformatlock" xmlns:w16se="http://schemas.microsoft.com/office/word/2015/wordml/symex" mc:Ignorable="w14 w15 w16se w16cid w16 w16cex w16sdtdh w16sdtfl w16du">
   <w:docDefaults>
     <w:rPrDefault>
       <w:rPr>
@@ -4344,7 +4489,7 @@
       </w:pPr>
     </w:pPrDefault>
   </w:docDefaults>
-  <w:latentStyles w:defLockedState="0" w:defUIPriority="99" w:defSemiHidden="0" w:defUnhideWhenUsed="0" w:defQFormat="0" w:count="375">
+  <w:latentStyles w:defLockedState="0" w:defUIPriority="99" w:defSemiHidden="0" w:defUnhideWhenUsed="0" w:defQFormat="0" w:count="376">
     <w:lsdException w:name="Normal" w:uiPriority="0" w:qFormat="1"/>
     <w:lsdException w:name="heading 1" w:uiPriority="9" w:qFormat="1"/>
     <w:lsdException w:name="heading 2" w:semiHidden="1" w:uiPriority="9" w:unhideWhenUsed="1" w:qFormat="1"/>
@@ -4720,6 +4865,7 @@
     <w:lsdException w:name="Smart Hyperlink" w:semiHidden="1" w:unhideWhenUsed="1"/>
     <w:lsdException w:name="Hashtag" w:semiHidden="1" w:unhideWhenUsed="1"/>
     <w:lsdException w:name="Unresolved Mention" w:semiHidden="1" w:unhideWhenUsed="1"/>
+    <w:lsdException w:name="Smart Link" w:semiHidden="1" w:unhideWhenUsed="1"/>
   </w:latentStyles>
   <w:style w:type="paragraph" w:default="1" w:styleId="Normal">
     <w:name w:val="Normal"/>

</xml_diff>

<commit_message>
Updated the Lab 3 Evaluation.
</commit_message>
<xml_diff>
--- a/Lab 3/Evaluation_for_Lab_3_2020.docx
+++ b/Lab 3/Evaluation_for_Lab_3_2020.docx
@@ -258,7 +258,21 @@
         <w:rPr>
           <w:rFonts w:ascii="Calibri" w:hAnsi="Calibri" w:cs="Calibri"/>
         </w:rPr>
-        <w:t xml:space="preserve">completing this evaluation </w:t>
+        <w:t xml:space="preserve">completing this </w:t>
+      </w:r>
+      <w:proofErr w:type="gramStart"/>
+      <w:r>
+        <w:rPr>
+          <w:rFonts w:ascii="Calibri" w:hAnsi="Calibri" w:cs="Calibri"/>
+        </w:rPr>
+        <w:t>evaluation</w:t>
+      </w:r>
+      <w:proofErr w:type="gramEnd"/>
+      <w:r>
+        <w:rPr>
+          <w:rFonts w:ascii="Calibri" w:hAnsi="Calibri" w:cs="Calibri"/>
+        </w:rPr>
+        <w:t xml:space="preserve"> </w:t>
       </w:r>
       <w:r>
         <w:rPr>
@@ -400,8 +414,18 @@
           <w:rFonts w:ascii="Calibri" w:hAnsi="Calibri" w:cs="Calibri"/>
           <w:b/>
           <w:bCs/>
+          <w:color w:val="EE0000"/>
         </w:rPr>
       </w:pPr>
+      <w:r>
+        <w:rPr>
+          <w:rFonts w:ascii="Calibri" w:hAnsi="Calibri" w:cs="Calibri"/>
+          <w:b/>
+          <w:bCs/>
+          <w:color w:val="EE0000"/>
+        </w:rPr>
+        <w:t>Apologies for the generally incomplete state of this lab; as of right now, my computer frequently crashes whenever I attempt to work on this lab to the combined memory demands of Visual Studio, MySQL, and my browser. Luckily, I have finally saved up the finances for a RAM upgrade, which I will be installing on Thursday. I will continue to progress as much as I can until the upgrade arrives, after which I should be able to complete the rest of the lab much more quickly.</w:t>
+      </w:r>
     </w:p>
     <w:p>
       <w:pPr>
@@ -455,8 +479,18 @@
           <w:rFonts w:ascii="Calibri" w:hAnsi="Calibri" w:cs="Calibri"/>
           <w:b/>
           <w:bCs/>
+          <w:color w:val="EE0000"/>
         </w:rPr>
       </w:pPr>
+      <w:r>
+        <w:rPr>
+          <w:rFonts w:ascii="Calibri" w:hAnsi="Calibri" w:cs="Calibri"/>
+          <w:b/>
+          <w:bCs/>
+          <w:color w:val="EE0000"/>
+        </w:rPr>
+        <w:t>I feel confident about the content of this week’s lab, I have learned a good bit about the layers of interaction between C#, ADO.NET, and SQL databases. I still need to study the syntax of stored procedures more.</w:t>
+      </w:r>
     </w:p>
     <w:p>
       <w:pPr>
@@ -2552,6 +2586,12 @@
                 <w:rFonts w:ascii="Calibri" w:hAnsi="Calibri" w:cs="Calibri"/>
               </w:rPr>
             </w:pPr>
+            <w:r>
+              <w:rPr>
+                <w:rFonts w:ascii="Calibri" w:hAnsi="Calibri" w:cs="Calibri"/>
+              </w:rPr>
+              <w:sym w:font="Wingdings" w:char="F0FC"/>
+            </w:r>
           </w:p>
         </w:tc>
       </w:tr>

</xml_diff>

<commit_message>
Finished customer stored procedures, started customer class diagram.
</commit_message>
<xml_diff>
--- a/Lab 3/Evaluation_for_Lab_3_2020.docx
+++ b/Lab 3/Evaluation_for_Lab_3_2020.docx
@@ -2538,6 +2538,12 @@
                 <w:rFonts w:ascii="Calibri" w:hAnsi="Calibri" w:cs="Calibri"/>
               </w:rPr>
             </w:pPr>
+            <w:r>
+              <w:rPr>
+                <w:rFonts w:ascii="Calibri" w:hAnsi="Calibri" w:cs="Calibri"/>
+              </w:rPr>
+              <w:sym w:font="Wingdings" w:char="F0FC"/>
+            </w:r>
           </w:p>
           <w:p>
             <w:pPr>

</xml_diff>

<commit_message>
Created unit test for new customer constructor.
</commit_message>
<xml_diff>
--- a/Lab 3/Evaluation_for_Lab_3_2020.docx
+++ b/Lab 3/Evaluation_for_Lab_3_2020.docx
@@ -194,7 +194,19 @@
               <w:rPr>
                 <w:rFonts w:ascii="Calibri" w:hAnsi="Calibri" w:cs="Calibri"/>
               </w:rPr>
-              <w:t>11/2/2025</w:t>
+              <w:t>11/</w:t>
+            </w:r>
+            <w:r>
+              <w:rPr>
+                <w:rFonts w:ascii="Calibri" w:hAnsi="Calibri" w:cs="Calibri"/>
+              </w:rPr>
+              <w:t>6</w:t>
+            </w:r>
+            <w:r>
+              <w:rPr>
+                <w:rFonts w:ascii="Calibri" w:hAnsi="Calibri" w:cs="Calibri"/>
+              </w:rPr>
+              <w:t>/2025</w:t>
             </w:r>
           </w:p>
         </w:tc>
@@ -2544,6 +2556,108 @@
               </w:rPr>
               <w:sym w:font="Wingdings" w:char="F0FC"/>
             </w:r>
+          </w:p>
+          <w:p>
+            <w:pPr>
+              <w:widowControl w:val="0"/>
+              <w:autoSpaceDE w:val="0"/>
+              <w:autoSpaceDN w:val="0"/>
+              <w:adjustRightInd w:val="0"/>
+              <w:spacing w:after="0" w:line="240" w:lineRule="auto"/>
+              <w:rPr>
+                <w:rFonts w:ascii="Calibri" w:hAnsi="Calibri" w:cs="Calibri"/>
+              </w:rPr>
+            </w:pPr>
+          </w:p>
+          <w:p>
+            <w:pPr>
+              <w:widowControl w:val="0"/>
+              <w:autoSpaceDE w:val="0"/>
+              <w:autoSpaceDN w:val="0"/>
+              <w:adjustRightInd w:val="0"/>
+              <w:spacing w:after="0" w:line="240" w:lineRule="auto"/>
+              <w:rPr>
+                <w:rFonts w:ascii="Calibri" w:hAnsi="Calibri" w:cs="Calibri"/>
+              </w:rPr>
+            </w:pPr>
+          </w:p>
+          <w:p>
+            <w:pPr>
+              <w:widowControl w:val="0"/>
+              <w:autoSpaceDE w:val="0"/>
+              <w:autoSpaceDN w:val="0"/>
+              <w:adjustRightInd w:val="0"/>
+              <w:spacing w:after="0" w:line="240" w:lineRule="auto"/>
+              <w:rPr>
+                <w:rFonts w:ascii="Calibri" w:hAnsi="Calibri" w:cs="Calibri"/>
+              </w:rPr>
+            </w:pPr>
+          </w:p>
+          <w:p>
+            <w:pPr>
+              <w:widowControl w:val="0"/>
+              <w:autoSpaceDE w:val="0"/>
+              <w:autoSpaceDN w:val="0"/>
+              <w:adjustRightInd w:val="0"/>
+              <w:spacing w:after="0" w:line="240" w:lineRule="auto"/>
+              <w:rPr>
+                <w:rFonts w:ascii="Calibri" w:hAnsi="Calibri" w:cs="Calibri"/>
+              </w:rPr>
+            </w:pPr>
+            <w:r>
+              <w:rPr>
+                <w:rFonts w:ascii="Calibri" w:hAnsi="Calibri" w:cs="Calibri"/>
+              </w:rPr>
+              <w:sym w:font="Wingdings" w:char="F0FC"/>
+            </w:r>
+          </w:p>
+          <w:p>
+            <w:pPr>
+              <w:widowControl w:val="0"/>
+              <w:autoSpaceDE w:val="0"/>
+              <w:autoSpaceDN w:val="0"/>
+              <w:adjustRightInd w:val="0"/>
+              <w:spacing w:after="0" w:line="240" w:lineRule="auto"/>
+              <w:rPr>
+                <w:rFonts w:ascii="Calibri" w:hAnsi="Calibri" w:cs="Calibri"/>
+              </w:rPr>
+            </w:pPr>
+          </w:p>
+          <w:p>
+            <w:pPr>
+              <w:widowControl w:val="0"/>
+              <w:autoSpaceDE w:val="0"/>
+              <w:autoSpaceDN w:val="0"/>
+              <w:adjustRightInd w:val="0"/>
+              <w:spacing w:after="0" w:line="240" w:lineRule="auto"/>
+              <w:rPr>
+                <w:rFonts w:ascii="Calibri" w:hAnsi="Calibri" w:cs="Calibri"/>
+              </w:rPr>
+            </w:pPr>
+          </w:p>
+          <w:p>
+            <w:pPr>
+              <w:widowControl w:val="0"/>
+              <w:autoSpaceDE w:val="0"/>
+              <w:autoSpaceDN w:val="0"/>
+              <w:adjustRightInd w:val="0"/>
+              <w:spacing w:after="0" w:line="240" w:lineRule="auto"/>
+              <w:rPr>
+                <w:rFonts w:ascii="Calibri" w:hAnsi="Calibri" w:cs="Calibri"/>
+              </w:rPr>
+            </w:pPr>
+          </w:p>
+          <w:p>
+            <w:pPr>
+              <w:widowControl w:val="0"/>
+              <w:autoSpaceDE w:val="0"/>
+              <w:autoSpaceDN w:val="0"/>
+              <w:adjustRightInd w:val="0"/>
+              <w:spacing w:after="0" w:line="240" w:lineRule="auto"/>
+              <w:rPr>
+                <w:rFonts w:ascii="Calibri" w:hAnsi="Calibri" w:cs="Calibri"/>
+              </w:rPr>
+            </w:pPr>
           </w:p>
           <w:p>
             <w:pPr>

</xml_diff>

<commit_message>
Finished class diagram, unit tests, and documents for Customer.
</commit_message>
<xml_diff>
--- a/Lab 3/Evaluation_for_Lab_3_2020.docx
+++ b/Lab 3/Evaluation_for_Lab_3_2020.docx
@@ -2580,30 +2580,6 @@
                 <w:rFonts w:ascii="Calibri" w:hAnsi="Calibri" w:cs="Calibri"/>
               </w:rPr>
             </w:pPr>
-          </w:p>
-          <w:p>
-            <w:pPr>
-              <w:widowControl w:val="0"/>
-              <w:autoSpaceDE w:val="0"/>
-              <w:autoSpaceDN w:val="0"/>
-              <w:adjustRightInd w:val="0"/>
-              <w:spacing w:after="0" w:line="240" w:lineRule="auto"/>
-              <w:rPr>
-                <w:rFonts w:ascii="Calibri" w:hAnsi="Calibri" w:cs="Calibri"/>
-              </w:rPr>
-            </w:pPr>
-          </w:p>
-          <w:p>
-            <w:pPr>
-              <w:widowControl w:val="0"/>
-              <w:autoSpaceDE w:val="0"/>
-              <w:autoSpaceDN w:val="0"/>
-              <w:adjustRightInd w:val="0"/>
-              <w:spacing w:after="0" w:line="240" w:lineRule="auto"/>
-              <w:rPr>
-                <w:rFonts w:ascii="Calibri" w:hAnsi="Calibri" w:cs="Calibri"/>
-              </w:rPr>
-            </w:pPr>
             <w:r>
               <w:rPr>
                 <w:rFonts w:ascii="Calibri" w:hAnsi="Calibri" w:cs="Calibri"/>
@@ -2634,66 +2610,492 @@
                 <w:rFonts w:ascii="Calibri" w:hAnsi="Calibri" w:cs="Calibri"/>
               </w:rPr>
             </w:pPr>
-          </w:p>
-          <w:p>
-            <w:pPr>
-              <w:widowControl w:val="0"/>
-              <w:autoSpaceDE w:val="0"/>
-              <w:autoSpaceDN w:val="0"/>
-              <w:adjustRightInd w:val="0"/>
-              <w:spacing w:after="0" w:line="240" w:lineRule="auto"/>
-              <w:rPr>
-                <w:rFonts w:ascii="Calibri" w:hAnsi="Calibri" w:cs="Calibri"/>
-              </w:rPr>
-            </w:pPr>
-          </w:p>
-          <w:p>
-            <w:pPr>
-              <w:widowControl w:val="0"/>
-              <w:autoSpaceDE w:val="0"/>
-              <w:autoSpaceDN w:val="0"/>
-              <w:adjustRightInd w:val="0"/>
-              <w:spacing w:after="0" w:line="240" w:lineRule="auto"/>
-              <w:rPr>
-                <w:rFonts w:ascii="Calibri" w:hAnsi="Calibri" w:cs="Calibri"/>
-              </w:rPr>
-            </w:pPr>
-          </w:p>
-          <w:p>
-            <w:pPr>
-              <w:widowControl w:val="0"/>
-              <w:autoSpaceDE w:val="0"/>
-              <w:autoSpaceDN w:val="0"/>
-              <w:adjustRightInd w:val="0"/>
-              <w:spacing w:after="0" w:line="240" w:lineRule="auto"/>
-              <w:rPr>
-                <w:rFonts w:ascii="Calibri" w:hAnsi="Calibri" w:cs="Calibri"/>
-              </w:rPr>
-            </w:pPr>
-          </w:p>
-          <w:p>
-            <w:pPr>
-              <w:widowControl w:val="0"/>
-              <w:autoSpaceDE w:val="0"/>
-              <w:autoSpaceDN w:val="0"/>
-              <w:adjustRightInd w:val="0"/>
-              <w:spacing w:after="0" w:line="240" w:lineRule="auto"/>
-              <w:rPr>
-                <w:rFonts w:ascii="Calibri" w:hAnsi="Calibri" w:cs="Calibri"/>
-              </w:rPr>
-            </w:pPr>
-          </w:p>
-          <w:p>
-            <w:pPr>
-              <w:widowControl w:val="0"/>
-              <w:autoSpaceDE w:val="0"/>
-              <w:autoSpaceDN w:val="0"/>
-              <w:adjustRightInd w:val="0"/>
-              <w:spacing w:after="0" w:line="240" w:lineRule="auto"/>
-              <w:rPr>
-                <w:rFonts w:ascii="Calibri" w:hAnsi="Calibri" w:cs="Calibri"/>
-              </w:rPr>
-            </w:pPr>
+            <w:r>
+              <w:rPr>
+                <w:rFonts w:ascii="Calibri" w:hAnsi="Calibri" w:cs="Calibri"/>
+              </w:rPr>
+              <w:sym w:font="Wingdings" w:char="F0FC"/>
+            </w:r>
+          </w:p>
+          <w:p>
+            <w:pPr>
+              <w:widowControl w:val="0"/>
+              <w:autoSpaceDE w:val="0"/>
+              <w:autoSpaceDN w:val="0"/>
+              <w:adjustRightInd w:val="0"/>
+              <w:spacing w:after="0" w:line="240" w:lineRule="auto"/>
+              <w:rPr>
+                <w:rFonts w:ascii="Calibri" w:hAnsi="Calibri" w:cs="Calibri"/>
+              </w:rPr>
+            </w:pPr>
+          </w:p>
+          <w:p>
+            <w:pPr>
+              <w:widowControl w:val="0"/>
+              <w:autoSpaceDE w:val="0"/>
+              <w:autoSpaceDN w:val="0"/>
+              <w:adjustRightInd w:val="0"/>
+              <w:spacing w:after="0" w:line="240" w:lineRule="auto"/>
+              <w:rPr>
+                <w:rFonts w:ascii="Calibri" w:hAnsi="Calibri" w:cs="Calibri"/>
+              </w:rPr>
+            </w:pPr>
+          </w:p>
+          <w:p>
+            <w:pPr>
+              <w:widowControl w:val="0"/>
+              <w:autoSpaceDE w:val="0"/>
+              <w:autoSpaceDN w:val="0"/>
+              <w:adjustRightInd w:val="0"/>
+              <w:spacing w:after="0" w:line="240" w:lineRule="auto"/>
+              <w:rPr>
+                <w:rFonts w:ascii="Calibri" w:hAnsi="Calibri" w:cs="Calibri"/>
+              </w:rPr>
+            </w:pPr>
+          </w:p>
+          <w:p>
+            <w:pPr>
+              <w:widowControl w:val="0"/>
+              <w:autoSpaceDE w:val="0"/>
+              <w:autoSpaceDN w:val="0"/>
+              <w:adjustRightInd w:val="0"/>
+              <w:spacing w:after="0" w:line="240" w:lineRule="auto"/>
+              <w:rPr>
+                <w:rFonts w:ascii="Calibri" w:hAnsi="Calibri" w:cs="Calibri"/>
+              </w:rPr>
+            </w:pPr>
+          </w:p>
+          <w:p>
+            <w:pPr>
+              <w:widowControl w:val="0"/>
+              <w:autoSpaceDE w:val="0"/>
+              <w:autoSpaceDN w:val="0"/>
+              <w:adjustRightInd w:val="0"/>
+              <w:spacing w:after="0" w:line="240" w:lineRule="auto"/>
+              <w:rPr>
+                <w:rFonts w:ascii="Calibri" w:hAnsi="Calibri" w:cs="Calibri"/>
+              </w:rPr>
+            </w:pPr>
+          </w:p>
+          <w:p>
+            <w:pPr>
+              <w:widowControl w:val="0"/>
+              <w:autoSpaceDE w:val="0"/>
+              <w:autoSpaceDN w:val="0"/>
+              <w:adjustRightInd w:val="0"/>
+              <w:spacing w:after="0" w:line="240" w:lineRule="auto"/>
+              <w:rPr>
+                <w:rFonts w:ascii="Calibri" w:hAnsi="Calibri" w:cs="Calibri"/>
+              </w:rPr>
+            </w:pPr>
+          </w:p>
+          <w:p>
+            <w:pPr>
+              <w:widowControl w:val="0"/>
+              <w:autoSpaceDE w:val="0"/>
+              <w:autoSpaceDN w:val="0"/>
+              <w:adjustRightInd w:val="0"/>
+              <w:spacing w:after="0" w:line="240" w:lineRule="auto"/>
+              <w:rPr>
+                <w:rFonts w:ascii="Calibri" w:hAnsi="Calibri" w:cs="Calibri"/>
+              </w:rPr>
+            </w:pPr>
+          </w:p>
+          <w:p>
+            <w:pPr>
+              <w:widowControl w:val="0"/>
+              <w:autoSpaceDE w:val="0"/>
+              <w:autoSpaceDN w:val="0"/>
+              <w:adjustRightInd w:val="0"/>
+              <w:spacing w:after="0" w:line="240" w:lineRule="auto"/>
+              <w:rPr>
+                <w:rFonts w:ascii="Calibri" w:hAnsi="Calibri" w:cs="Calibri"/>
+              </w:rPr>
+            </w:pPr>
+            <w:r>
+              <w:rPr>
+                <w:rFonts w:ascii="Calibri" w:hAnsi="Calibri" w:cs="Calibri"/>
+              </w:rPr>
+              <w:sym w:font="Wingdings" w:char="F0FC"/>
+            </w:r>
+          </w:p>
+          <w:p>
+            <w:pPr>
+              <w:widowControl w:val="0"/>
+              <w:autoSpaceDE w:val="0"/>
+              <w:autoSpaceDN w:val="0"/>
+              <w:adjustRightInd w:val="0"/>
+              <w:spacing w:after="0" w:line="240" w:lineRule="auto"/>
+              <w:rPr>
+                <w:rFonts w:ascii="Calibri" w:hAnsi="Calibri" w:cs="Calibri"/>
+              </w:rPr>
+            </w:pPr>
+          </w:p>
+          <w:p>
+            <w:pPr>
+              <w:widowControl w:val="0"/>
+              <w:autoSpaceDE w:val="0"/>
+              <w:autoSpaceDN w:val="0"/>
+              <w:adjustRightInd w:val="0"/>
+              <w:spacing w:after="0" w:line="240" w:lineRule="auto"/>
+              <w:rPr>
+                <w:rFonts w:ascii="Calibri" w:hAnsi="Calibri" w:cs="Calibri"/>
+              </w:rPr>
+            </w:pPr>
+          </w:p>
+          <w:p>
+            <w:pPr>
+              <w:widowControl w:val="0"/>
+              <w:autoSpaceDE w:val="0"/>
+              <w:autoSpaceDN w:val="0"/>
+              <w:adjustRightInd w:val="0"/>
+              <w:spacing w:after="0" w:line="240" w:lineRule="auto"/>
+              <w:rPr>
+                <w:rFonts w:ascii="Calibri" w:hAnsi="Calibri" w:cs="Calibri"/>
+              </w:rPr>
+            </w:pPr>
+          </w:p>
+          <w:p>
+            <w:pPr>
+              <w:widowControl w:val="0"/>
+              <w:autoSpaceDE w:val="0"/>
+              <w:autoSpaceDN w:val="0"/>
+              <w:adjustRightInd w:val="0"/>
+              <w:spacing w:after="0" w:line="240" w:lineRule="auto"/>
+              <w:rPr>
+                <w:rFonts w:ascii="Calibri" w:hAnsi="Calibri" w:cs="Calibri"/>
+              </w:rPr>
+            </w:pPr>
+          </w:p>
+          <w:p>
+            <w:pPr>
+              <w:widowControl w:val="0"/>
+              <w:autoSpaceDE w:val="0"/>
+              <w:autoSpaceDN w:val="0"/>
+              <w:adjustRightInd w:val="0"/>
+              <w:spacing w:after="0" w:line="240" w:lineRule="auto"/>
+              <w:rPr>
+                <w:rFonts w:ascii="Calibri" w:hAnsi="Calibri" w:cs="Calibri"/>
+              </w:rPr>
+            </w:pPr>
+          </w:p>
+          <w:p>
+            <w:pPr>
+              <w:widowControl w:val="0"/>
+              <w:autoSpaceDE w:val="0"/>
+              <w:autoSpaceDN w:val="0"/>
+              <w:adjustRightInd w:val="0"/>
+              <w:spacing w:after="0" w:line="240" w:lineRule="auto"/>
+              <w:rPr>
+                <w:rFonts w:ascii="Calibri" w:hAnsi="Calibri" w:cs="Calibri"/>
+              </w:rPr>
+            </w:pPr>
+          </w:p>
+          <w:p>
+            <w:pPr>
+              <w:widowControl w:val="0"/>
+              <w:autoSpaceDE w:val="0"/>
+              <w:autoSpaceDN w:val="0"/>
+              <w:adjustRightInd w:val="0"/>
+              <w:spacing w:after="0" w:line="240" w:lineRule="auto"/>
+              <w:rPr>
+                <w:rFonts w:ascii="Calibri" w:hAnsi="Calibri" w:cs="Calibri"/>
+              </w:rPr>
+            </w:pPr>
+          </w:p>
+          <w:p>
+            <w:pPr>
+              <w:widowControl w:val="0"/>
+              <w:autoSpaceDE w:val="0"/>
+              <w:autoSpaceDN w:val="0"/>
+              <w:adjustRightInd w:val="0"/>
+              <w:spacing w:after="0" w:line="240" w:lineRule="auto"/>
+              <w:rPr>
+                <w:rFonts w:ascii="Calibri" w:hAnsi="Calibri" w:cs="Calibri"/>
+              </w:rPr>
+            </w:pPr>
+          </w:p>
+          <w:p>
+            <w:pPr>
+              <w:widowControl w:val="0"/>
+              <w:autoSpaceDE w:val="0"/>
+              <w:autoSpaceDN w:val="0"/>
+              <w:adjustRightInd w:val="0"/>
+              <w:spacing w:after="0" w:line="240" w:lineRule="auto"/>
+              <w:rPr>
+                <w:rFonts w:ascii="Calibri" w:hAnsi="Calibri" w:cs="Calibri"/>
+              </w:rPr>
+            </w:pPr>
+          </w:p>
+          <w:p>
+            <w:pPr>
+              <w:widowControl w:val="0"/>
+              <w:autoSpaceDE w:val="0"/>
+              <w:autoSpaceDN w:val="0"/>
+              <w:adjustRightInd w:val="0"/>
+              <w:spacing w:after="0" w:line="240" w:lineRule="auto"/>
+              <w:rPr>
+                <w:rFonts w:ascii="Calibri" w:hAnsi="Calibri" w:cs="Calibri"/>
+              </w:rPr>
+            </w:pPr>
+          </w:p>
+          <w:p>
+            <w:pPr>
+              <w:widowControl w:val="0"/>
+              <w:autoSpaceDE w:val="0"/>
+              <w:autoSpaceDN w:val="0"/>
+              <w:adjustRightInd w:val="0"/>
+              <w:spacing w:after="0" w:line="240" w:lineRule="auto"/>
+              <w:rPr>
+                <w:rFonts w:ascii="Calibri" w:hAnsi="Calibri" w:cs="Calibri"/>
+              </w:rPr>
+            </w:pPr>
+            <w:r>
+              <w:rPr>
+                <w:rFonts w:ascii="Calibri" w:hAnsi="Calibri" w:cs="Calibri"/>
+              </w:rPr>
+              <w:sym w:font="Wingdings" w:char="F0FC"/>
+            </w:r>
+          </w:p>
+          <w:p>
+            <w:pPr>
+              <w:widowControl w:val="0"/>
+              <w:autoSpaceDE w:val="0"/>
+              <w:autoSpaceDN w:val="0"/>
+              <w:adjustRightInd w:val="0"/>
+              <w:spacing w:after="0" w:line="240" w:lineRule="auto"/>
+              <w:rPr>
+                <w:rFonts w:ascii="Calibri" w:hAnsi="Calibri" w:cs="Calibri"/>
+              </w:rPr>
+            </w:pPr>
+          </w:p>
+          <w:p>
+            <w:pPr>
+              <w:widowControl w:val="0"/>
+              <w:autoSpaceDE w:val="0"/>
+              <w:autoSpaceDN w:val="0"/>
+              <w:adjustRightInd w:val="0"/>
+              <w:spacing w:after="0" w:line="240" w:lineRule="auto"/>
+              <w:rPr>
+                <w:rFonts w:ascii="Calibri" w:hAnsi="Calibri" w:cs="Calibri"/>
+              </w:rPr>
+            </w:pPr>
+          </w:p>
+          <w:p>
+            <w:pPr>
+              <w:widowControl w:val="0"/>
+              <w:autoSpaceDE w:val="0"/>
+              <w:autoSpaceDN w:val="0"/>
+              <w:adjustRightInd w:val="0"/>
+              <w:spacing w:after="0" w:line="240" w:lineRule="auto"/>
+              <w:rPr>
+                <w:rFonts w:ascii="Calibri" w:hAnsi="Calibri" w:cs="Calibri"/>
+              </w:rPr>
+            </w:pPr>
+          </w:p>
+          <w:p>
+            <w:pPr>
+              <w:widowControl w:val="0"/>
+              <w:autoSpaceDE w:val="0"/>
+              <w:autoSpaceDN w:val="0"/>
+              <w:adjustRightInd w:val="0"/>
+              <w:spacing w:after="0" w:line="240" w:lineRule="auto"/>
+              <w:rPr>
+                <w:rFonts w:ascii="Calibri" w:hAnsi="Calibri" w:cs="Calibri"/>
+              </w:rPr>
+            </w:pPr>
+          </w:p>
+          <w:p>
+            <w:pPr>
+              <w:widowControl w:val="0"/>
+              <w:autoSpaceDE w:val="0"/>
+              <w:autoSpaceDN w:val="0"/>
+              <w:adjustRightInd w:val="0"/>
+              <w:spacing w:after="0" w:line="240" w:lineRule="auto"/>
+              <w:rPr>
+                <w:rFonts w:ascii="Calibri" w:hAnsi="Calibri" w:cs="Calibri"/>
+              </w:rPr>
+            </w:pPr>
+          </w:p>
+          <w:p>
+            <w:pPr>
+              <w:widowControl w:val="0"/>
+              <w:autoSpaceDE w:val="0"/>
+              <w:autoSpaceDN w:val="0"/>
+              <w:adjustRightInd w:val="0"/>
+              <w:spacing w:after="0" w:line="240" w:lineRule="auto"/>
+              <w:rPr>
+                <w:rFonts w:ascii="Calibri" w:hAnsi="Calibri" w:cs="Calibri"/>
+              </w:rPr>
+            </w:pPr>
+          </w:p>
+          <w:p>
+            <w:pPr>
+              <w:widowControl w:val="0"/>
+              <w:autoSpaceDE w:val="0"/>
+              <w:autoSpaceDN w:val="0"/>
+              <w:adjustRightInd w:val="0"/>
+              <w:spacing w:after="0" w:line="240" w:lineRule="auto"/>
+              <w:rPr>
+                <w:rFonts w:ascii="Calibri" w:hAnsi="Calibri" w:cs="Calibri"/>
+              </w:rPr>
+            </w:pPr>
+          </w:p>
+          <w:p>
+            <w:pPr>
+              <w:widowControl w:val="0"/>
+              <w:autoSpaceDE w:val="0"/>
+              <w:autoSpaceDN w:val="0"/>
+              <w:adjustRightInd w:val="0"/>
+              <w:spacing w:after="0" w:line="240" w:lineRule="auto"/>
+              <w:rPr>
+                <w:rFonts w:ascii="Calibri" w:hAnsi="Calibri" w:cs="Calibri"/>
+              </w:rPr>
+            </w:pPr>
+          </w:p>
+          <w:p>
+            <w:pPr>
+              <w:widowControl w:val="0"/>
+              <w:autoSpaceDE w:val="0"/>
+              <w:autoSpaceDN w:val="0"/>
+              <w:adjustRightInd w:val="0"/>
+              <w:spacing w:after="0" w:line="240" w:lineRule="auto"/>
+              <w:rPr>
+                <w:rFonts w:ascii="Calibri" w:hAnsi="Calibri" w:cs="Calibri"/>
+              </w:rPr>
+            </w:pPr>
+          </w:p>
+          <w:p>
+            <w:pPr>
+              <w:widowControl w:val="0"/>
+              <w:autoSpaceDE w:val="0"/>
+              <w:autoSpaceDN w:val="0"/>
+              <w:adjustRightInd w:val="0"/>
+              <w:spacing w:after="0" w:line="240" w:lineRule="auto"/>
+              <w:rPr>
+                <w:rFonts w:ascii="Calibri" w:hAnsi="Calibri" w:cs="Calibri"/>
+              </w:rPr>
+            </w:pPr>
+          </w:p>
+          <w:p>
+            <w:pPr>
+              <w:widowControl w:val="0"/>
+              <w:autoSpaceDE w:val="0"/>
+              <w:autoSpaceDN w:val="0"/>
+              <w:adjustRightInd w:val="0"/>
+              <w:spacing w:after="0" w:line="240" w:lineRule="auto"/>
+              <w:rPr>
+                <w:rFonts w:ascii="Calibri" w:hAnsi="Calibri" w:cs="Calibri"/>
+              </w:rPr>
+            </w:pPr>
+          </w:p>
+          <w:p>
+            <w:pPr>
+              <w:widowControl w:val="0"/>
+              <w:autoSpaceDE w:val="0"/>
+              <w:autoSpaceDN w:val="0"/>
+              <w:adjustRightInd w:val="0"/>
+              <w:spacing w:after="0" w:line="240" w:lineRule="auto"/>
+              <w:rPr>
+                <w:rFonts w:ascii="Calibri" w:hAnsi="Calibri" w:cs="Calibri"/>
+              </w:rPr>
+            </w:pPr>
+          </w:p>
+          <w:p>
+            <w:pPr>
+              <w:widowControl w:val="0"/>
+              <w:autoSpaceDE w:val="0"/>
+              <w:autoSpaceDN w:val="0"/>
+              <w:adjustRightInd w:val="0"/>
+              <w:spacing w:after="0" w:line="240" w:lineRule="auto"/>
+              <w:rPr>
+                <w:rFonts w:ascii="Calibri" w:hAnsi="Calibri" w:cs="Calibri"/>
+              </w:rPr>
+            </w:pPr>
+          </w:p>
+          <w:p>
+            <w:pPr>
+              <w:widowControl w:val="0"/>
+              <w:autoSpaceDE w:val="0"/>
+              <w:autoSpaceDN w:val="0"/>
+              <w:adjustRightInd w:val="0"/>
+              <w:spacing w:after="0" w:line="240" w:lineRule="auto"/>
+              <w:rPr>
+                <w:rFonts w:ascii="Calibri" w:hAnsi="Calibri" w:cs="Calibri"/>
+              </w:rPr>
+            </w:pPr>
+          </w:p>
+          <w:p>
+            <w:pPr>
+              <w:widowControl w:val="0"/>
+              <w:autoSpaceDE w:val="0"/>
+              <w:autoSpaceDN w:val="0"/>
+              <w:adjustRightInd w:val="0"/>
+              <w:spacing w:after="0" w:line="240" w:lineRule="auto"/>
+              <w:rPr>
+                <w:rFonts w:ascii="Calibri" w:hAnsi="Calibri" w:cs="Calibri"/>
+              </w:rPr>
+            </w:pPr>
+          </w:p>
+          <w:p>
+            <w:pPr>
+              <w:widowControl w:val="0"/>
+              <w:autoSpaceDE w:val="0"/>
+              <w:autoSpaceDN w:val="0"/>
+              <w:adjustRightInd w:val="0"/>
+              <w:spacing w:after="0" w:line="240" w:lineRule="auto"/>
+              <w:rPr>
+                <w:rFonts w:ascii="Calibri" w:hAnsi="Calibri" w:cs="Calibri"/>
+              </w:rPr>
+            </w:pPr>
+          </w:p>
+          <w:p>
+            <w:pPr>
+              <w:widowControl w:val="0"/>
+              <w:autoSpaceDE w:val="0"/>
+              <w:autoSpaceDN w:val="0"/>
+              <w:adjustRightInd w:val="0"/>
+              <w:spacing w:after="0" w:line="240" w:lineRule="auto"/>
+              <w:rPr>
+                <w:rFonts w:ascii="Calibri" w:hAnsi="Calibri" w:cs="Calibri"/>
+              </w:rPr>
+            </w:pPr>
+            <w:r>
+              <w:rPr>
+                <w:rFonts w:ascii="Calibri" w:hAnsi="Calibri" w:cs="Calibri"/>
+              </w:rPr>
+              <w:sym w:font="Wingdings" w:char="F0FC"/>
+            </w:r>
+          </w:p>
+          <w:p>
+            <w:pPr>
+              <w:widowControl w:val="0"/>
+              <w:autoSpaceDE w:val="0"/>
+              <w:autoSpaceDN w:val="0"/>
+              <w:adjustRightInd w:val="0"/>
+              <w:spacing w:after="0" w:line="240" w:lineRule="auto"/>
+              <w:rPr>
+                <w:rFonts w:ascii="Calibri" w:hAnsi="Calibri" w:cs="Calibri"/>
+              </w:rPr>
+            </w:pPr>
+          </w:p>
+          <w:p>
+            <w:pPr>
+              <w:widowControl w:val="0"/>
+              <w:autoSpaceDE w:val="0"/>
+              <w:autoSpaceDN w:val="0"/>
+              <w:adjustRightInd w:val="0"/>
+              <w:spacing w:after="0" w:line="240" w:lineRule="auto"/>
+              <w:rPr>
+                <w:rFonts w:ascii="Calibri" w:hAnsi="Calibri" w:cs="Calibri"/>
+              </w:rPr>
+            </w:pPr>
+            <w:r>
+              <w:rPr>
+                <w:rFonts w:ascii="Calibri" w:hAnsi="Calibri" w:cs="Calibri"/>
+              </w:rPr>
+              <w:sym w:font="Wingdings" w:char="F0FC"/>
+            </w:r>
           </w:p>
           <w:p>
             <w:pPr>
@@ -5030,7 +5432,7 @@
   <w:style w:type="paragraph" w:default="1" w:styleId="Normal">
     <w:name w:val="Normal"/>
     <w:qFormat/>
-    <w:rsid w:val="002F4F2A"/>
+    <w:rsid w:val="000C77B3"/>
   </w:style>
   <w:style w:type="character" w:default="1" w:styleId="DefaultParagraphFont">
     <w:name w:val="Default Paragraph Font"/>

</xml_diff>

<commit_message>
Finished product stored procedures.
</commit_message>
<xml_diff>
--- a/Lab 3/Evaluation_for_Lab_3_2020.docx
+++ b/Lab 3/Evaluation_for_Lab_3_2020.docx
@@ -1807,6 +1807,96 @@
               <w:bottom w:val="single" w:sz="4" w:space="0" w:color="000000"/>
             </w:tcBorders>
           </w:tcPr>
+          <w:p>
+            <w:pPr>
+              <w:widowControl w:val="0"/>
+              <w:autoSpaceDE w:val="0"/>
+              <w:autoSpaceDN w:val="0"/>
+              <w:adjustRightInd w:val="0"/>
+              <w:spacing w:after="0" w:line="240" w:lineRule="auto"/>
+              <w:rPr>
+                <w:rFonts w:ascii="Calibri" w:hAnsi="Calibri" w:cs="Calibri"/>
+              </w:rPr>
+            </w:pPr>
+          </w:p>
+          <w:p>
+            <w:pPr>
+              <w:widowControl w:val="0"/>
+              <w:autoSpaceDE w:val="0"/>
+              <w:autoSpaceDN w:val="0"/>
+              <w:adjustRightInd w:val="0"/>
+              <w:spacing w:after="0" w:line="240" w:lineRule="auto"/>
+              <w:rPr>
+                <w:rFonts w:ascii="Calibri" w:hAnsi="Calibri" w:cs="Calibri"/>
+              </w:rPr>
+            </w:pPr>
+            <w:r>
+              <w:rPr>
+                <w:rFonts w:ascii="Calibri" w:hAnsi="Calibri" w:cs="Calibri"/>
+              </w:rPr>
+              <w:sym w:font="Wingdings" w:char="F0FC"/>
+            </w:r>
+          </w:p>
+          <w:p>
+            <w:pPr>
+              <w:widowControl w:val="0"/>
+              <w:autoSpaceDE w:val="0"/>
+              <w:autoSpaceDN w:val="0"/>
+              <w:adjustRightInd w:val="0"/>
+              <w:spacing w:after="0" w:line="240" w:lineRule="auto"/>
+              <w:rPr>
+                <w:rFonts w:ascii="Calibri" w:hAnsi="Calibri" w:cs="Calibri"/>
+              </w:rPr>
+            </w:pPr>
+          </w:p>
+          <w:p>
+            <w:pPr>
+              <w:widowControl w:val="0"/>
+              <w:autoSpaceDE w:val="0"/>
+              <w:autoSpaceDN w:val="0"/>
+              <w:adjustRightInd w:val="0"/>
+              <w:spacing w:after="0" w:line="240" w:lineRule="auto"/>
+              <w:rPr>
+                <w:rFonts w:ascii="Calibri" w:hAnsi="Calibri" w:cs="Calibri"/>
+              </w:rPr>
+            </w:pPr>
+          </w:p>
+          <w:p>
+            <w:pPr>
+              <w:widowControl w:val="0"/>
+              <w:autoSpaceDE w:val="0"/>
+              <w:autoSpaceDN w:val="0"/>
+              <w:adjustRightInd w:val="0"/>
+              <w:spacing w:after="0" w:line="240" w:lineRule="auto"/>
+              <w:rPr>
+                <w:rFonts w:ascii="Calibri" w:hAnsi="Calibri" w:cs="Calibri"/>
+              </w:rPr>
+            </w:pPr>
+          </w:p>
+          <w:p>
+            <w:pPr>
+              <w:widowControl w:val="0"/>
+              <w:autoSpaceDE w:val="0"/>
+              <w:autoSpaceDN w:val="0"/>
+              <w:adjustRightInd w:val="0"/>
+              <w:spacing w:after="0" w:line="240" w:lineRule="auto"/>
+              <w:rPr>
+                <w:rFonts w:ascii="Calibri" w:hAnsi="Calibri" w:cs="Calibri"/>
+              </w:rPr>
+            </w:pPr>
+          </w:p>
+          <w:p>
+            <w:pPr>
+              <w:widowControl w:val="0"/>
+              <w:autoSpaceDE w:val="0"/>
+              <w:autoSpaceDN w:val="0"/>
+              <w:adjustRightInd w:val="0"/>
+              <w:spacing w:after="0" w:line="240" w:lineRule="auto"/>
+              <w:rPr>
+                <w:rFonts w:ascii="Calibri" w:hAnsi="Calibri" w:cs="Calibri"/>
+              </w:rPr>
+            </w:pPr>
+          </w:p>
           <w:p>
             <w:pPr>
               <w:widowControl w:val="0"/>
@@ -5432,7 +5522,7 @@
   <w:style w:type="paragraph" w:default="1" w:styleId="Normal">
     <w:name w:val="Normal"/>
     <w:qFormat/>
-    <w:rsid w:val="000C77B3"/>
+    <w:rsid w:val="006230A6"/>
   </w:style>
   <w:style w:type="character" w:default="1" w:styleId="DefaultParagraphFont">
     <w:name w:val="Default Paragraph Font"/>

</xml_diff>

<commit_message>
Created unit tests for ProductProps, trying to get the Product Class Diagram to cooperate.
</commit_message>
<xml_diff>
--- a/Lab 3/Evaluation_for_Lab_3_2020.docx
+++ b/Lab 3/Evaluation_for_Lab_3_2020.docx
@@ -1908,6 +1908,24 @@
                 <w:rFonts w:ascii="Calibri" w:hAnsi="Calibri" w:cs="Calibri"/>
               </w:rPr>
             </w:pPr>
+          </w:p>
+          <w:p>
+            <w:pPr>
+              <w:widowControl w:val="0"/>
+              <w:autoSpaceDE w:val="0"/>
+              <w:autoSpaceDN w:val="0"/>
+              <w:adjustRightInd w:val="0"/>
+              <w:spacing w:after="0" w:line="240" w:lineRule="auto"/>
+              <w:rPr>
+                <w:rFonts w:ascii="Calibri" w:hAnsi="Calibri" w:cs="Calibri"/>
+              </w:rPr>
+            </w:pPr>
+            <w:r>
+              <w:rPr>
+                <w:rFonts w:ascii="Calibri" w:hAnsi="Calibri" w:cs="Calibri"/>
+              </w:rPr>
+              <w:sym w:font="Wingdings" w:char="F0FC"/>
+            </w:r>
           </w:p>
           <w:p>
             <w:pPr>
@@ -5522,7 +5540,7 @@
   <w:style w:type="paragraph" w:default="1" w:styleId="Normal">
     <w:name w:val="Normal"/>
     <w:qFormat/>
-    <w:rsid w:val="006230A6"/>
+    <w:rsid w:val="00B22095"/>
   </w:style>
   <w:style w:type="character" w:default="1" w:styleId="DefaultParagraphFont">
     <w:name w:val="Default Paragraph Font"/>

</xml_diff>

<commit_message>
Wrote unit tests for ProductDB.
</commit_message>
<xml_diff>
--- a/Lab 3/Evaluation_for_Lab_3_2020.docx
+++ b/Lab 3/Evaluation_for_Lab_3_2020.docx
@@ -1950,6 +1950,84 @@
                 <w:rFonts w:ascii="Calibri" w:hAnsi="Calibri" w:cs="Calibri"/>
               </w:rPr>
             </w:pPr>
+          </w:p>
+          <w:p>
+            <w:pPr>
+              <w:widowControl w:val="0"/>
+              <w:autoSpaceDE w:val="0"/>
+              <w:autoSpaceDN w:val="0"/>
+              <w:adjustRightInd w:val="0"/>
+              <w:spacing w:after="0" w:line="240" w:lineRule="auto"/>
+              <w:rPr>
+                <w:rFonts w:ascii="Calibri" w:hAnsi="Calibri" w:cs="Calibri"/>
+              </w:rPr>
+            </w:pPr>
+          </w:p>
+          <w:p>
+            <w:pPr>
+              <w:widowControl w:val="0"/>
+              <w:autoSpaceDE w:val="0"/>
+              <w:autoSpaceDN w:val="0"/>
+              <w:adjustRightInd w:val="0"/>
+              <w:spacing w:after="0" w:line="240" w:lineRule="auto"/>
+              <w:rPr>
+                <w:rFonts w:ascii="Calibri" w:hAnsi="Calibri" w:cs="Calibri"/>
+              </w:rPr>
+            </w:pPr>
+          </w:p>
+          <w:p>
+            <w:pPr>
+              <w:widowControl w:val="0"/>
+              <w:autoSpaceDE w:val="0"/>
+              <w:autoSpaceDN w:val="0"/>
+              <w:adjustRightInd w:val="0"/>
+              <w:spacing w:after="0" w:line="240" w:lineRule="auto"/>
+              <w:rPr>
+                <w:rFonts w:ascii="Calibri" w:hAnsi="Calibri" w:cs="Calibri"/>
+              </w:rPr>
+            </w:pPr>
+          </w:p>
+          <w:p>
+            <w:pPr>
+              <w:widowControl w:val="0"/>
+              <w:autoSpaceDE w:val="0"/>
+              <w:autoSpaceDN w:val="0"/>
+              <w:adjustRightInd w:val="0"/>
+              <w:spacing w:after="0" w:line="240" w:lineRule="auto"/>
+              <w:rPr>
+                <w:rFonts w:ascii="Calibri" w:hAnsi="Calibri" w:cs="Calibri"/>
+              </w:rPr>
+            </w:pPr>
+          </w:p>
+          <w:p>
+            <w:pPr>
+              <w:widowControl w:val="0"/>
+              <w:autoSpaceDE w:val="0"/>
+              <w:autoSpaceDN w:val="0"/>
+              <w:adjustRightInd w:val="0"/>
+              <w:spacing w:after="0" w:line="240" w:lineRule="auto"/>
+              <w:rPr>
+                <w:rFonts w:ascii="Calibri" w:hAnsi="Calibri" w:cs="Calibri"/>
+              </w:rPr>
+            </w:pPr>
+          </w:p>
+          <w:p>
+            <w:pPr>
+              <w:widowControl w:val="0"/>
+              <w:autoSpaceDE w:val="0"/>
+              <w:autoSpaceDN w:val="0"/>
+              <w:adjustRightInd w:val="0"/>
+              <w:spacing w:after="0" w:line="240" w:lineRule="auto"/>
+              <w:rPr>
+                <w:rFonts w:ascii="Calibri" w:hAnsi="Calibri" w:cs="Calibri"/>
+              </w:rPr>
+            </w:pPr>
+            <w:r>
+              <w:rPr>
+                <w:rFonts w:ascii="Calibri" w:hAnsi="Calibri" w:cs="Calibri"/>
+              </w:rPr>
+              <w:sym w:font="Wingdings" w:char="F0FC"/>
+            </w:r>
           </w:p>
           <w:p>
             <w:pPr>
@@ -5540,7 +5618,7 @@
   <w:style w:type="paragraph" w:default="1" w:styleId="Normal">
     <w:name w:val="Normal"/>
     <w:qFormat/>
-    <w:rsid w:val="00B22095"/>
+    <w:rsid w:val="007174A3"/>
   </w:style>
   <w:style w:type="character" w:default="1" w:styleId="DefaultParagraphFont">
     <w:name w:val="Default Paragraph Font"/>

</xml_diff>

<commit_message>
Finished Product unit tests, class diagram, and lab documents.
</commit_message>
<xml_diff>
--- a/Lab 3/Evaluation_for_Lab_3_2020.docx
+++ b/Lab 3/Evaluation_for_Lab_3_2020.docx
@@ -200,7 +200,7 @@
               <w:rPr>
                 <w:rFonts w:ascii="Calibri" w:hAnsi="Calibri" w:cs="Calibri"/>
               </w:rPr>
-              <w:t>6</w:t>
+              <w:t>7</w:t>
             </w:r>
             <w:r>
               <w:rPr>
@@ -270,21 +270,7 @@
         <w:rPr>
           <w:rFonts w:ascii="Calibri" w:hAnsi="Calibri" w:cs="Calibri"/>
         </w:rPr>
-        <w:t xml:space="preserve">completing this </w:t>
-      </w:r>
-      <w:proofErr w:type="gramStart"/>
-      <w:r>
-        <w:rPr>
-          <w:rFonts w:ascii="Calibri" w:hAnsi="Calibri" w:cs="Calibri"/>
-        </w:rPr>
-        <w:t>evaluation</w:t>
-      </w:r>
-      <w:proofErr w:type="gramEnd"/>
-      <w:r>
-        <w:rPr>
-          <w:rFonts w:ascii="Calibri" w:hAnsi="Calibri" w:cs="Calibri"/>
-        </w:rPr>
-        <w:t xml:space="preserve"> </w:t>
+        <w:t xml:space="preserve">completing this evaluation </w:t>
       </w:r>
       <w:r>
         <w:rPr>
@@ -338,35 +324,7 @@
         <w:rPr>
           <w:rFonts w:ascii="Calibri" w:hAnsi="Calibri" w:cs="Calibri"/>
         </w:rPr>
-        <w:t xml:space="preserve">Your source code will be submitted by providing the </w:t>
-      </w:r>
-      <w:proofErr w:type="spellStart"/>
-      <w:r>
-        <w:rPr>
-          <w:rFonts w:ascii="Calibri" w:hAnsi="Calibri" w:cs="Calibri"/>
-        </w:rPr>
-        <w:t>url</w:t>
-      </w:r>
-      <w:proofErr w:type="spellEnd"/>
-      <w:r>
-        <w:rPr>
-          <w:rFonts w:ascii="Calibri" w:hAnsi="Calibri" w:cs="Calibri"/>
-        </w:rPr>
-        <w:t xml:space="preserve"> for your </w:t>
-      </w:r>
-      <w:proofErr w:type="spellStart"/>
-      <w:r>
-        <w:rPr>
-          <w:rFonts w:ascii="Calibri" w:hAnsi="Calibri" w:cs="Calibri"/>
-        </w:rPr>
-        <w:t>github</w:t>
-      </w:r>
-      <w:proofErr w:type="spellEnd"/>
-      <w:r>
-        <w:rPr>
-          <w:rFonts w:ascii="Calibri" w:hAnsi="Calibri" w:cs="Calibri"/>
-        </w:rPr>
-        <w:t xml:space="preserve"> repository.</w:t>
+        <w:t>Your source code will be submitted by providing the url for your github repository.</w:t>
       </w:r>
       <w:r>
         <w:rPr>
@@ -426,6 +384,7 @@
           <w:rFonts w:ascii="Calibri" w:hAnsi="Calibri" w:cs="Calibri"/>
           <w:b/>
           <w:bCs/>
+          <w:strike/>
           <w:color w:val="EE0000"/>
         </w:rPr>
       </w:pPr>
@@ -434,6 +393,7 @@
           <w:rFonts w:ascii="Calibri" w:hAnsi="Calibri" w:cs="Calibri"/>
           <w:b/>
           <w:bCs/>
+          <w:strike/>
           <w:color w:val="EE0000"/>
         </w:rPr>
         <w:t>Apologies for the generally incomplete state of this lab; as of right now, my computer frequently crashes whenever I attempt to work on this lab to the combined memory demands of Visual Studio, MySQL, and my browser. Luckily, I have finally saved up the finances for a RAM upgrade, which I will be installing on Thursday. I will continue to progress as much as I can until the upgrade arrives, after which I should be able to complete the rest of the lab much more quickly.</w:t>
@@ -449,8 +409,18 @@
           <w:rFonts w:ascii="Calibri" w:hAnsi="Calibri" w:cs="Calibri"/>
           <w:b/>
           <w:bCs/>
+          <w:color w:val="EE0000"/>
         </w:rPr>
       </w:pPr>
+      <w:r>
+        <w:rPr>
+          <w:rFonts w:ascii="Calibri" w:hAnsi="Calibri" w:cs="Calibri"/>
+          <w:b/>
+          <w:bCs/>
+          <w:color w:val="EE0000"/>
+        </w:rPr>
+        <w:t>Thank you for you patience, I had a lot of fun completing this lab! In a work setting, I’d probably like to rework more of the underlying database structure and unit testing to better accommodate the constraints imposed by the foreign keys and delete cascades; I included some comments about this where relevant.</w:t>
+      </w:r>
     </w:p>
     <w:p>
       <w:pPr>
@@ -503,15 +473,6 @@
         </w:rPr>
         <w:t>I feel confident about the content of this week’s lab, I have learned a good bit about the layers of interaction between C#, ADO.NET, and SQL databases. I still need to study the syntax of stored procedures more.</w:t>
       </w:r>
-    </w:p>
-    <w:p>
-      <w:pPr>
-        <w:rPr>
-          <w:rFonts w:ascii="Calibri" w:hAnsi="Calibri" w:cs="Calibri"/>
-          <w:b/>
-          <w:bCs/>
-        </w:rPr>
-      </w:pPr>
     </w:p>
     <w:tbl>
       <w:tblPr>
@@ -1029,37 +990,12 @@
                 <w:rFonts w:ascii="Calibri" w:hAnsi="Calibri" w:cs="Calibri"/>
               </w:rPr>
             </w:pPr>
-            <w:proofErr w:type="spellStart"/>
             <w:r>
               <w:rPr>
                 <w:sz w:val="32"/>
                 <w:szCs w:val="32"/>
               </w:rPr>
-              <w:t>Url</w:t>
-            </w:r>
-            <w:proofErr w:type="spellEnd"/>
-            <w:r>
-              <w:rPr>
-                <w:sz w:val="32"/>
-                <w:szCs w:val="32"/>
-              </w:rPr>
-              <w:t xml:space="preserve"> for </w:t>
-            </w:r>
-            <w:proofErr w:type="spellStart"/>
-            <w:r>
-              <w:rPr>
-                <w:sz w:val="32"/>
-                <w:szCs w:val="32"/>
-              </w:rPr>
-              <w:t>github</w:t>
-            </w:r>
-            <w:proofErr w:type="spellEnd"/>
-            <w:r>
-              <w:rPr>
-                <w:sz w:val="32"/>
-                <w:szCs w:val="32"/>
-              </w:rPr>
-              <w:t xml:space="preserve"> repo:</w:t>
+              <w:t>Url for github repo:</w:t>
             </w:r>
             <w:r>
               <w:rPr>
@@ -1266,15 +1202,7 @@
               <w:spacing w:after="0" w:line="240" w:lineRule="auto"/>
             </w:pPr>
             <w:r>
-              <w:t xml:space="preserve">Created the </w:t>
-            </w:r>
-            <w:proofErr w:type="spellStart"/>
-            <w:r>
-              <w:t>ProductProps</w:t>
-            </w:r>
-            <w:proofErr w:type="spellEnd"/>
-            <w:r>
-              <w:t xml:space="preserve"> Class?</w:t>
+              <w:t>Created the ProductProps Class?</w:t>
             </w:r>
           </w:p>
           <w:p>
@@ -1324,13 +1252,8 @@
               <w:adjustRightInd w:val="0"/>
               <w:spacing w:after="0" w:line="240" w:lineRule="auto"/>
             </w:pPr>
-            <w:proofErr w:type="spellStart"/>
-            <w:r>
-              <w:t>IBaseProps</w:t>
-            </w:r>
-            <w:proofErr w:type="spellEnd"/>
-            <w:r>
-              <w:t xml:space="preserve"> is added to the class heading?</w:t>
+            <w:r>
+              <w:t>IBaseProps is added to the class heading?</w:t>
             </w:r>
           </w:p>
           <w:p>
@@ -1347,23 +1270,7 @@
               <w:spacing w:after="0" w:line="240" w:lineRule="auto"/>
             </w:pPr>
             <w:r>
-              <w:t xml:space="preserve">Clone, </w:t>
-            </w:r>
-            <w:proofErr w:type="spellStart"/>
-            <w:r>
-              <w:t>SetState</w:t>
-            </w:r>
-            <w:proofErr w:type="spellEnd"/>
-            <w:r>
-              <w:t xml:space="preserve"> and </w:t>
-            </w:r>
-            <w:proofErr w:type="spellStart"/>
-            <w:r>
-              <w:t>GetState</w:t>
-            </w:r>
-            <w:proofErr w:type="spellEnd"/>
-            <w:r>
-              <w:t xml:space="preserve"> methods are implemented with the signature expected by the framework?</w:t>
+              <w:t>Clone, SetState and GetState methods are implemented with the signature expected by the framework?</w:t>
             </w:r>
           </w:p>
           <w:p>
@@ -1380,15 +1287,7 @@
               <w:spacing w:after="0" w:line="240" w:lineRule="auto"/>
             </w:pPr>
             <w:r>
-              <w:t xml:space="preserve">All 3 methods are tested using </w:t>
-            </w:r>
-            <w:proofErr w:type="spellStart"/>
-            <w:r>
-              <w:t>nUnit</w:t>
-            </w:r>
-            <w:proofErr w:type="spellEnd"/>
-            <w:r>
-              <w:t xml:space="preserve"> tests in a reasonable way?</w:t>
+              <w:t>All 3 methods are tested using nUnit tests in a reasonable way?</w:t>
             </w:r>
           </w:p>
           <w:p>
@@ -1405,15 +1304,7 @@
               <w:spacing w:after="0" w:line="240" w:lineRule="auto"/>
             </w:pPr>
             <w:r>
-              <w:t xml:space="preserve">Created the </w:t>
-            </w:r>
-            <w:proofErr w:type="spellStart"/>
-            <w:r>
-              <w:t>ProductSQLDB</w:t>
-            </w:r>
-            <w:proofErr w:type="spellEnd"/>
-            <w:r>
-              <w:t xml:space="preserve"> Class?</w:t>
+              <w:t>Created the ProductSQLDB Class?</w:t>
             </w:r>
           </w:p>
           <w:p>
@@ -1429,29 +1320,8 @@
               <w:adjustRightInd w:val="0"/>
               <w:spacing w:after="0" w:line="240" w:lineRule="auto"/>
             </w:pPr>
-            <w:proofErr w:type="spellStart"/>
-            <w:r>
-              <w:t>BaseSQLDB</w:t>
-            </w:r>
-            <w:proofErr w:type="spellEnd"/>
-            <w:r>
-              <w:t xml:space="preserve">, </w:t>
-            </w:r>
-            <w:proofErr w:type="spellStart"/>
-            <w:r>
-              <w:t>IReadDB</w:t>
-            </w:r>
-            <w:proofErr w:type="spellEnd"/>
-            <w:r>
-              <w:t xml:space="preserve"> and </w:t>
-            </w:r>
-            <w:proofErr w:type="spellStart"/>
-            <w:r>
-              <w:t>IWriteDB</w:t>
-            </w:r>
-            <w:proofErr w:type="spellEnd"/>
-            <w:r>
-              <w:t xml:space="preserve"> are added to the class heading?</w:t>
+            <w:r>
+              <w:t>BaseSQLDB, IReadDB and IWriteDB are added to the class heading?</w:t>
             </w:r>
           </w:p>
           <w:p>
@@ -1502,15 +1372,7 @@
               <w:spacing w:after="0" w:line="240" w:lineRule="auto"/>
             </w:pPr>
             <w:r>
-              <w:t xml:space="preserve">Methods that change data in the database deal with the </w:t>
-            </w:r>
-            <w:proofErr w:type="spellStart"/>
-            <w:r>
-              <w:t>ConcurrencyId</w:t>
-            </w:r>
-            <w:proofErr w:type="spellEnd"/>
-            <w:r>
-              <w:t xml:space="preserve"> in a reasonable way?</w:t>
+              <w:t>Methods that change data in the database deal with the ConcurrencyId in a reasonable way?</w:t>
             </w:r>
           </w:p>
           <w:p>
@@ -1527,15 +1389,7 @@
               <w:spacing w:after="0" w:line="240" w:lineRule="auto"/>
             </w:pPr>
             <w:r>
-              <w:t xml:space="preserve">All 4 methods are tested using </w:t>
-            </w:r>
-            <w:proofErr w:type="spellStart"/>
-            <w:r>
-              <w:t>nUnit</w:t>
-            </w:r>
-            <w:proofErr w:type="spellEnd"/>
-            <w:r>
-              <w:t xml:space="preserve"> tests in a reasonable way?</w:t>
+              <w:t>All 4 methods are tested using nUnit tests in a reasonable way?</w:t>
             </w:r>
           </w:p>
           <w:p>
@@ -1585,13 +1439,8 @@
               <w:adjustRightInd w:val="0"/>
               <w:spacing w:after="0" w:line="240" w:lineRule="auto"/>
             </w:pPr>
-            <w:proofErr w:type="spellStart"/>
-            <w:r>
-              <w:t>BaseBusiness</w:t>
-            </w:r>
-            <w:proofErr w:type="spellEnd"/>
-            <w:r>
-              <w:t xml:space="preserve"> is added to the class heading?</w:t>
+            <w:r>
+              <w:t>BaseBusiness is added to the class heading?</w:t>
             </w:r>
           </w:p>
           <w:p>
@@ -1607,21 +1456,8 @@
               <w:adjustRightInd w:val="0"/>
               <w:spacing w:after="0" w:line="240" w:lineRule="auto"/>
             </w:pPr>
-            <w:proofErr w:type="spellStart"/>
-            <w:r>
-              <w:t>SetDefaultProperties</w:t>
-            </w:r>
-            <w:proofErr w:type="spellEnd"/>
-            <w:r>
-              <w:t xml:space="preserve"> and </w:t>
-            </w:r>
-            <w:proofErr w:type="spellStart"/>
-            <w:r>
-              <w:t>SetRequiredRules</w:t>
-            </w:r>
-            <w:proofErr w:type="spellEnd"/>
-            <w:r>
-              <w:t xml:space="preserve"> methods are implemented with the signature expected by the framework?</w:t>
+            <w:r>
+              <w:t>SetDefaultProperties and SetRequiredRules methods are implemented with the signature expected by the framework?</w:t>
             </w:r>
           </w:p>
           <w:p>
@@ -1637,13 +1473,8 @@
               <w:adjustRightInd w:val="0"/>
               <w:spacing w:after="0" w:line="240" w:lineRule="auto"/>
             </w:pPr>
-            <w:proofErr w:type="spellStart"/>
-            <w:r>
-              <w:t>SetRequiredRules</w:t>
-            </w:r>
-            <w:proofErr w:type="spellEnd"/>
-            <w:r>
-              <w:t xml:space="preserve"> method “breaks a rule” for each required field in the database?</w:t>
+            <w:r>
+              <w:t>SetRequiredRules method “breaks a rule” for each required field in the database?</w:t>
             </w:r>
           </w:p>
           <w:p>
@@ -1711,23 +1542,7 @@
               <w:spacing w:after="0" w:line="240" w:lineRule="auto"/>
             </w:pPr>
             <w:r>
-              <w:t xml:space="preserve">All methods provided by the </w:t>
-            </w:r>
-            <w:proofErr w:type="spellStart"/>
-            <w:r>
-              <w:t>BaseBusiness</w:t>
-            </w:r>
-            <w:proofErr w:type="spellEnd"/>
-            <w:r>
-              <w:t xml:space="preserve"> class are tested in a reasonable way?  Methods provided by the </w:t>
-            </w:r>
-            <w:proofErr w:type="spellStart"/>
-            <w:r>
-              <w:t>BaseBusiness</w:t>
-            </w:r>
-            <w:proofErr w:type="spellEnd"/>
-            <w:r>
-              <w:t xml:space="preserve"> class that throw an exception are tested for those exceptions?</w:t>
+              <w:t>All methods provided by the BaseBusiness class are tested in a reasonable way?  Methods provided by the BaseBusiness class that throw an exception are tested for those exceptions?</w:t>
             </w:r>
           </w:p>
           <w:p>
@@ -1761,23 +1576,7 @@
               <w:spacing w:after="0" w:line="240" w:lineRule="auto"/>
             </w:pPr>
             <w:r>
-              <w:t xml:space="preserve">Source code includes Product, </w:t>
-            </w:r>
-            <w:proofErr w:type="spellStart"/>
-            <w:r>
-              <w:t>ProductProps</w:t>
-            </w:r>
-            <w:proofErr w:type="spellEnd"/>
-            <w:r>
-              <w:t xml:space="preserve">, </w:t>
-            </w:r>
-            <w:proofErr w:type="spellStart"/>
-            <w:r>
-              <w:t>ProductSQLDB</w:t>
-            </w:r>
-            <w:proofErr w:type="spellEnd"/>
-            <w:r>
-              <w:t xml:space="preserve"> classes as well as test classes?</w:t>
+              <w:t>Source code includes Product, ProductProps, ProductSQLDB classes as well as test classes?</w:t>
             </w:r>
           </w:p>
           <w:p>
@@ -1896,30 +1695,6 @@
                 <w:rFonts w:ascii="Calibri" w:hAnsi="Calibri" w:cs="Calibri"/>
               </w:rPr>
             </w:pPr>
-          </w:p>
-          <w:p>
-            <w:pPr>
-              <w:widowControl w:val="0"/>
-              <w:autoSpaceDE w:val="0"/>
-              <w:autoSpaceDN w:val="0"/>
-              <w:adjustRightInd w:val="0"/>
-              <w:spacing w:after="0" w:line="240" w:lineRule="auto"/>
-              <w:rPr>
-                <w:rFonts w:ascii="Calibri" w:hAnsi="Calibri" w:cs="Calibri"/>
-              </w:rPr>
-            </w:pPr>
-          </w:p>
-          <w:p>
-            <w:pPr>
-              <w:widowControl w:val="0"/>
-              <w:autoSpaceDE w:val="0"/>
-              <w:autoSpaceDN w:val="0"/>
-              <w:adjustRightInd w:val="0"/>
-              <w:spacing w:after="0" w:line="240" w:lineRule="auto"/>
-              <w:rPr>
-                <w:rFonts w:ascii="Calibri" w:hAnsi="Calibri" w:cs="Calibri"/>
-              </w:rPr>
-            </w:pPr>
             <w:r>
               <w:rPr>
                 <w:rFonts w:ascii="Calibri" w:hAnsi="Calibri" w:cs="Calibri"/>
@@ -1962,66 +1737,6 @@
                 <w:rFonts w:ascii="Calibri" w:hAnsi="Calibri" w:cs="Calibri"/>
               </w:rPr>
             </w:pPr>
-          </w:p>
-          <w:p>
-            <w:pPr>
-              <w:widowControl w:val="0"/>
-              <w:autoSpaceDE w:val="0"/>
-              <w:autoSpaceDN w:val="0"/>
-              <w:adjustRightInd w:val="0"/>
-              <w:spacing w:after="0" w:line="240" w:lineRule="auto"/>
-              <w:rPr>
-                <w:rFonts w:ascii="Calibri" w:hAnsi="Calibri" w:cs="Calibri"/>
-              </w:rPr>
-            </w:pPr>
-          </w:p>
-          <w:p>
-            <w:pPr>
-              <w:widowControl w:val="0"/>
-              <w:autoSpaceDE w:val="0"/>
-              <w:autoSpaceDN w:val="0"/>
-              <w:adjustRightInd w:val="0"/>
-              <w:spacing w:after="0" w:line="240" w:lineRule="auto"/>
-              <w:rPr>
-                <w:rFonts w:ascii="Calibri" w:hAnsi="Calibri" w:cs="Calibri"/>
-              </w:rPr>
-            </w:pPr>
-          </w:p>
-          <w:p>
-            <w:pPr>
-              <w:widowControl w:val="0"/>
-              <w:autoSpaceDE w:val="0"/>
-              <w:autoSpaceDN w:val="0"/>
-              <w:adjustRightInd w:val="0"/>
-              <w:spacing w:after="0" w:line="240" w:lineRule="auto"/>
-              <w:rPr>
-                <w:rFonts w:ascii="Calibri" w:hAnsi="Calibri" w:cs="Calibri"/>
-              </w:rPr>
-            </w:pPr>
-          </w:p>
-          <w:p>
-            <w:pPr>
-              <w:widowControl w:val="0"/>
-              <w:autoSpaceDE w:val="0"/>
-              <w:autoSpaceDN w:val="0"/>
-              <w:adjustRightInd w:val="0"/>
-              <w:spacing w:after="0" w:line="240" w:lineRule="auto"/>
-              <w:rPr>
-                <w:rFonts w:ascii="Calibri" w:hAnsi="Calibri" w:cs="Calibri"/>
-              </w:rPr>
-            </w:pPr>
-          </w:p>
-          <w:p>
-            <w:pPr>
-              <w:widowControl w:val="0"/>
-              <w:autoSpaceDE w:val="0"/>
-              <w:autoSpaceDN w:val="0"/>
-              <w:adjustRightInd w:val="0"/>
-              <w:spacing w:after="0" w:line="240" w:lineRule="auto"/>
-              <w:rPr>
-                <w:rFonts w:ascii="Calibri" w:hAnsi="Calibri" w:cs="Calibri"/>
-              </w:rPr>
-            </w:pPr>
             <w:r>
               <w:rPr>
                 <w:rFonts w:ascii="Calibri" w:hAnsi="Calibri" w:cs="Calibri"/>
@@ -2040,6 +1755,492 @@
                 <w:rFonts w:ascii="Calibri" w:hAnsi="Calibri" w:cs="Calibri"/>
               </w:rPr>
             </w:pPr>
+          </w:p>
+          <w:p>
+            <w:pPr>
+              <w:widowControl w:val="0"/>
+              <w:autoSpaceDE w:val="0"/>
+              <w:autoSpaceDN w:val="0"/>
+              <w:adjustRightInd w:val="0"/>
+              <w:spacing w:after="0" w:line="240" w:lineRule="auto"/>
+              <w:rPr>
+                <w:rFonts w:ascii="Calibri" w:hAnsi="Calibri" w:cs="Calibri"/>
+              </w:rPr>
+            </w:pPr>
+          </w:p>
+          <w:p>
+            <w:pPr>
+              <w:widowControl w:val="0"/>
+              <w:autoSpaceDE w:val="0"/>
+              <w:autoSpaceDN w:val="0"/>
+              <w:adjustRightInd w:val="0"/>
+              <w:spacing w:after="0" w:line="240" w:lineRule="auto"/>
+              <w:rPr>
+                <w:rFonts w:ascii="Calibri" w:hAnsi="Calibri" w:cs="Calibri"/>
+              </w:rPr>
+            </w:pPr>
+          </w:p>
+          <w:p>
+            <w:pPr>
+              <w:widowControl w:val="0"/>
+              <w:autoSpaceDE w:val="0"/>
+              <w:autoSpaceDN w:val="0"/>
+              <w:adjustRightInd w:val="0"/>
+              <w:spacing w:after="0" w:line="240" w:lineRule="auto"/>
+              <w:rPr>
+                <w:rFonts w:ascii="Calibri" w:hAnsi="Calibri" w:cs="Calibri"/>
+              </w:rPr>
+            </w:pPr>
+          </w:p>
+          <w:p>
+            <w:pPr>
+              <w:widowControl w:val="0"/>
+              <w:autoSpaceDE w:val="0"/>
+              <w:autoSpaceDN w:val="0"/>
+              <w:adjustRightInd w:val="0"/>
+              <w:spacing w:after="0" w:line="240" w:lineRule="auto"/>
+              <w:rPr>
+                <w:rFonts w:ascii="Calibri" w:hAnsi="Calibri" w:cs="Calibri"/>
+              </w:rPr>
+            </w:pPr>
+          </w:p>
+          <w:p>
+            <w:pPr>
+              <w:widowControl w:val="0"/>
+              <w:autoSpaceDE w:val="0"/>
+              <w:autoSpaceDN w:val="0"/>
+              <w:adjustRightInd w:val="0"/>
+              <w:spacing w:after="0" w:line="240" w:lineRule="auto"/>
+              <w:rPr>
+                <w:rFonts w:ascii="Calibri" w:hAnsi="Calibri" w:cs="Calibri"/>
+              </w:rPr>
+            </w:pPr>
+          </w:p>
+          <w:p>
+            <w:pPr>
+              <w:widowControl w:val="0"/>
+              <w:autoSpaceDE w:val="0"/>
+              <w:autoSpaceDN w:val="0"/>
+              <w:adjustRightInd w:val="0"/>
+              <w:spacing w:after="0" w:line="240" w:lineRule="auto"/>
+              <w:rPr>
+                <w:rFonts w:ascii="Calibri" w:hAnsi="Calibri" w:cs="Calibri"/>
+              </w:rPr>
+            </w:pPr>
+          </w:p>
+          <w:p>
+            <w:pPr>
+              <w:widowControl w:val="0"/>
+              <w:autoSpaceDE w:val="0"/>
+              <w:autoSpaceDN w:val="0"/>
+              <w:adjustRightInd w:val="0"/>
+              <w:spacing w:after="0" w:line="240" w:lineRule="auto"/>
+              <w:rPr>
+                <w:rFonts w:ascii="Calibri" w:hAnsi="Calibri" w:cs="Calibri"/>
+              </w:rPr>
+            </w:pPr>
+            <w:r>
+              <w:rPr>
+                <w:rFonts w:ascii="Calibri" w:hAnsi="Calibri" w:cs="Calibri"/>
+              </w:rPr>
+              <w:sym w:font="Wingdings" w:char="F0FC"/>
+            </w:r>
+          </w:p>
+          <w:p>
+            <w:pPr>
+              <w:widowControl w:val="0"/>
+              <w:autoSpaceDE w:val="0"/>
+              <w:autoSpaceDN w:val="0"/>
+              <w:adjustRightInd w:val="0"/>
+              <w:spacing w:after="0" w:line="240" w:lineRule="auto"/>
+              <w:rPr>
+                <w:rFonts w:ascii="Calibri" w:hAnsi="Calibri" w:cs="Calibri"/>
+              </w:rPr>
+            </w:pPr>
+          </w:p>
+          <w:p>
+            <w:pPr>
+              <w:widowControl w:val="0"/>
+              <w:autoSpaceDE w:val="0"/>
+              <w:autoSpaceDN w:val="0"/>
+              <w:adjustRightInd w:val="0"/>
+              <w:spacing w:after="0" w:line="240" w:lineRule="auto"/>
+              <w:rPr>
+                <w:rFonts w:ascii="Calibri" w:hAnsi="Calibri" w:cs="Calibri"/>
+              </w:rPr>
+            </w:pPr>
+          </w:p>
+          <w:p>
+            <w:pPr>
+              <w:widowControl w:val="0"/>
+              <w:autoSpaceDE w:val="0"/>
+              <w:autoSpaceDN w:val="0"/>
+              <w:adjustRightInd w:val="0"/>
+              <w:spacing w:after="0" w:line="240" w:lineRule="auto"/>
+              <w:rPr>
+                <w:rFonts w:ascii="Calibri" w:hAnsi="Calibri" w:cs="Calibri"/>
+              </w:rPr>
+            </w:pPr>
+          </w:p>
+          <w:p>
+            <w:pPr>
+              <w:widowControl w:val="0"/>
+              <w:autoSpaceDE w:val="0"/>
+              <w:autoSpaceDN w:val="0"/>
+              <w:adjustRightInd w:val="0"/>
+              <w:spacing w:after="0" w:line="240" w:lineRule="auto"/>
+              <w:rPr>
+                <w:rFonts w:ascii="Calibri" w:hAnsi="Calibri" w:cs="Calibri"/>
+              </w:rPr>
+            </w:pPr>
+          </w:p>
+          <w:p>
+            <w:pPr>
+              <w:widowControl w:val="0"/>
+              <w:autoSpaceDE w:val="0"/>
+              <w:autoSpaceDN w:val="0"/>
+              <w:adjustRightInd w:val="0"/>
+              <w:spacing w:after="0" w:line="240" w:lineRule="auto"/>
+              <w:rPr>
+                <w:rFonts w:ascii="Calibri" w:hAnsi="Calibri" w:cs="Calibri"/>
+              </w:rPr>
+            </w:pPr>
+          </w:p>
+          <w:p>
+            <w:pPr>
+              <w:widowControl w:val="0"/>
+              <w:autoSpaceDE w:val="0"/>
+              <w:autoSpaceDN w:val="0"/>
+              <w:adjustRightInd w:val="0"/>
+              <w:spacing w:after="0" w:line="240" w:lineRule="auto"/>
+              <w:rPr>
+                <w:rFonts w:ascii="Calibri" w:hAnsi="Calibri" w:cs="Calibri"/>
+              </w:rPr>
+            </w:pPr>
+          </w:p>
+          <w:p>
+            <w:pPr>
+              <w:widowControl w:val="0"/>
+              <w:autoSpaceDE w:val="0"/>
+              <w:autoSpaceDN w:val="0"/>
+              <w:adjustRightInd w:val="0"/>
+              <w:spacing w:after="0" w:line="240" w:lineRule="auto"/>
+              <w:rPr>
+                <w:rFonts w:ascii="Calibri" w:hAnsi="Calibri" w:cs="Calibri"/>
+              </w:rPr>
+            </w:pPr>
+          </w:p>
+          <w:p>
+            <w:pPr>
+              <w:widowControl w:val="0"/>
+              <w:autoSpaceDE w:val="0"/>
+              <w:autoSpaceDN w:val="0"/>
+              <w:adjustRightInd w:val="0"/>
+              <w:spacing w:after="0" w:line="240" w:lineRule="auto"/>
+              <w:rPr>
+                <w:rFonts w:ascii="Calibri" w:hAnsi="Calibri" w:cs="Calibri"/>
+              </w:rPr>
+            </w:pPr>
+          </w:p>
+          <w:p>
+            <w:pPr>
+              <w:widowControl w:val="0"/>
+              <w:autoSpaceDE w:val="0"/>
+              <w:autoSpaceDN w:val="0"/>
+              <w:adjustRightInd w:val="0"/>
+              <w:spacing w:after="0" w:line="240" w:lineRule="auto"/>
+              <w:rPr>
+                <w:rFonts w:ascii="Calibri" w:hAnsi="Calibri" w:cs="Calibri"/>
+              </w:rPr>
+            </w:pPr>
+            <w:r>
+              <w:rPr>
+                <w:rFonts w:ascii="Calibri" w:hAnsi="Calibri" w:cs="Calibri"/>
+              </w:rPr>
+              <w:sym w:font="Wingdings" w:char="F0FC"/>
+            </w:r>
+          </w:p>
+          <w:p>
+            <w:pPr>
+              <w:widowControl w:val="0"/>
+              <w:autoSpaceDE w:val="0"/>
+              <w:autoSpaceDN w:val="0"/>
+              <w:adjustRightInd w:val="0"/>
+              <w:spacing w:after="0" w:line="240" w:lineRule="auto"/>
+              <w:rPr>
+                <w:rFonts w:ascii="Calibri" w:hAnsi="Calibri" w:cs="Calibri"/>
+              </w:rPr>
+            </w:pPr>
+          </w:p>
+          <w:p>
+            <w:pPr>
+              <w:widowControl w:val="0"/>
+              <w:autoSpaceDE w:val="0"/>
+              <w:autoSpaceDN w:val="0"/>
+              <w:adjustRightInd w:val="0"/>
+              <w:spacing w:after="0" w:line="240" w:lineRule="auto"/>
+              <w:rPr>
+                <w:rFonts w:ascii="Calibri" w:hAnsi="Calibri" w:cs="Calibri"/>
+              </w:rPr>
+            </w:pPr>
+          </w:p>
+          <w:p>
+            <w:pPr>
+              <w:widowControl w:val="0"/>
+              <w:autoSpaceDE w:val="0"/>
+              <w:autoSpaceDN w:val="0"/>
+              <w:adjustRightInd w:val="0"/>
+              <w:spacing w:after="0" w:line="240" w:lineRule="auto"/>
+              <w:rPr>
+                <w:rFonts w:ascii="Calibri" w:hAnsi="Calibri" w:cs="Calibri"/>
+              </w:rPr>
+            </w:pPr>
+          </w:p>
+          <w:p>
+            <w:pPr>
+              <w:widowControl w:val="0"/>
+              <w:autoSpaceDE w:val="0"/>
+              <w:autoSpaceDN w:val="0"/>
+              <w:adjustRightInd w:val="0"/>
+              <w:spacing w:after="0" w:line="240" w:lineRule="auto"/>
+              <w:rPr>
+                <w:rFonts w:ascii="Calibri" w:hAnsi="Calibri" w:cs="Calibri"/>
+              </w:rPr>
+            </w:pPr>
+          </w:p>
+          <w:p>
+            <w:pPr>
+              <w:widowControl w:val="0"/>
+              <w:autoSpaceDE w:val="0"/>
+              <w:autoSpaceDN w:val="0"/>
+              <w:adjustRightInd w:val="0"/>
+              <w:spacing w:after="0" w:line="240" w:lineRule="auto"/>
+              <w:rPr>
+                <w:rFonts w:ascii="Calibri" w:hAnsi="Calibri" w:cs="Calibri"/>
+              </w:rPr>
+            </w:pPr>
+          </w:p>
+          <w:p>
+            <w:pPr>
+              <w:widowControl w:val="0"/>
+              <w:autoSpaceDE w:val="0"/>
+              <w:autoSpaceDN w:val="0"/>
+              <w:adjustRightInd w:val="0"/>
+              <w:spacing w:after="0" w:line="240" w:lineRule="auto"/>
+              <w:rPr>
+                <w:rFonts w:ascii="Calibri" w:hAnsi="Calibri" w:cs="Calibri"/>
+              </w:rPr>
+            </w:pPr>
+          </w:p>
+          <w:p>
+            <w:pPr>
+              <w:widowControl w:val="0"/>
+              <w:autoSpaceDE w:val="0"/>
+              <w:autoSpaceDN w:val="0"/>
+              <w:adjustRightInd w:val="0"/>
+              <w:spacing w:after="0" w:line="240" w:lineRule="auto"/>
+              <w:rPr>
+                <w:rFonts w:ascii="Calibri" w:hAnsi="Calibri" w:cs="Calibri"/>
+              </w:rPr>
+            </w:pPr>
+          </w:p>
+          <w:p>
+            <w:pPr>
+              <w:widowControl w:val="0"/>
+              <w:autoSpaceDE w:val="0"/>
+              <w:autoSpaceDN w:val="0"/>
+              <w:adjustRightInd w:val="0"/>
+              <w:spacing w:after="0" w:line="240" w:lineRule="auto"/>
+              <w:rPr>
+                <w:rFonts w:ascii="Calibri" w:hAnsi="Calibri" w:cs="Calibri"/>
+              </w:rPr>
+            </w:pPr>
+          </w:p>
+          <w:p>
+            <w:pPr>
+              <w:widowControl w:val="0"/>
+              <w:autoSpaceDE w:val="0"/>
+              <w:autoSpaceDN w:val="0"/>
+              <w:adjustRightInd w:val="0"/>
+              <w:spacing w:after="0" w:line="240" w:lineRule="auto"/>
+              <w:rPr>
+                <w:rFonts w:ascii="Calibri" w:hAnsi="Calibri" w:cs="Calibri"/>
+              </w:rPr>
+            </w:pPr>
+          </w:p>
+          <w:p>
+            <w:pPr>
+              <w:widowControl w:val="0"/>
+              <w:autoSpaceDE w:val="0"/>
+              <w:autoSpaceDN w:val="0"/>
+              <w:adjustRightInd w:val="0"/>
+              <w:spacing w:after="0" w:line="240" w:lineRule="auto"/>
+              <w:rPr>
+                <w:rFonts w:ascii="Calibri" w:hAnsi="Calibri" w:cs="Calibri"/>
+              </w:rPr>
+            </w:pPr>
+          </w:p>
+          <w:p>
+            <w:pPr>
+              <w:widowControl w:val="0"/>
+              <w:autoSpaceDE w:val="0"/>
+              <w:autoSpaceDN w:val="0"/>
+              <w:adjustRightInd w:val="0"/>
+              <w:spacing w:after="0" w:line="240" w:lineRule="auto"/>
+              <w:rPr>
+                <w:rFonts w:ascii="Calibri" w:hAnsi="Calibri" w:cs="Calibri"/>
+              </w:rPr>
+            </w:pPr>
+          </w:p>
+          <w:p>
+            <w:pPr>
+              <w:widowControl w:val="0"/>
+              <w:autoSpaceDE w:val="0"/>
+              <w:autoSpaceDN w:val="0"/>
+              <w:adjustRightInd w:val="0"/>
+              <w:spacing w:after="0" w:line="240" w:lineRule="auto"/>
+              <w:rPr>
+                <w:rFonts w:ascii="Calibri" w:hAnsi="Calibri" w:cs="Calibri"/>
+              </w:rPr>
+            </w:pPr>
+          </w:p>
+          <w:p>
+            <w:pPr>
+              <w:widowControl w:val="0"/>
+              <w:autoSpaceDE w:val="0"/>
+              <w:autoSpaceDN w:val="0"/>
+              <w:adjustRightInd w:val="0"/>
+              <w:spacing w:after="0" w:line="240" w:lineRule="auto"/>
+              <w:rPr>
+                <w:rFonts w:ascii="Calibri" w:hAnsi="Calibri" w:cs="Calibri"/>
+              </w:rPr>
+            </w:pPr>
+          </w:p>
+          <w:p>
+            <w:pPr>
+              <w:widowControl w:val="0"/>
+              <w:autoSpaceDE w:val="0"/>
+              <w:autoSpaceDN w:val="0"/>
+              <w:adjustRightInd w:val="0"/>
+              <w:spacing w:after="0" w:line="240" w:lineRule="auto"/>
+              <w:rPr>
+                <w:rFonts w:ascii="Calibri" w:hAnsi="Calibri" w:cs="Calibri"/>
+              </w:rPr>
+            </w:pPr>
+          </w:p>
+          <w:p>
+            <w:pPr>
+              <w:widowControl w:val="0"/>
+              <w:autoSpaceDE w:val="0"/>
+              <w:autoSpaceDN w:val="0"/>
+              <w:adjustRightInd w:val="0"/>
+              <w:spacing w:after="0" w:line="240" w:lineRule="auto"/>
+              <w:rPr>
+                <w:rFonts w:ascii="Calibri" w:hAnsi="Calibri" w:cs="Calibri"/>
+              </w:rPr>
+            </w:pPr>
+          </w:p>
+          <w:p>
+            <w:pPr>
+              <w:widowControl w:val="0"/>
+              <w:autoSpaceDE w:val="0"/>
+              <w:autoSpaceDN w:val="0"/>
+              <w:adjustRightInd w:val="0"/>
+              <w:spacing w:after="0" w:line="240" w:lineRule="auto"/>
+              <w:rPr>
+                <w:rFonts w:ascii="Calibri" w:hAnsi="Calibri" w:cs="Calibri"/>
+              </w:rPr>
+            </w:pPr>
+          </w:p>
+          <w:p>
+            <w:pPr>
+              <w:widowControl w:val="0"/>
+              <w:autoSpaceDE w:val="0"/>
+              <w:autoSpaceDN w:val="0"/>
+              <w:adjustRightInd w:val="0"/>
+              <w:spacing w:after="0" w:line="240" w:lineRule="auto"/>
+              <w:rPr>
+                <w:rFonts w:ascii="Calibri" w:hAnsi="Calibri" w:cs="Calibri"/>
+              </w:rPr>
+            </w:pPr>
+          </w:p>
+          <w:p>
+            <w:pPr>
+              <w:widowControl w:val="0"/>
+              <w:autoSpaceDE w:val="0"/>
+              <w:autoSpaceDN w:val="0"/>
+              <w:adjustRightInd w:val="0"/>
+              <w:spacing w:after="0" w:line="240" w:lineRule="auto"/>
+              <w:rPr>
+                <w:rFonts w:ascii="Calibri" w:hAnsi="Calibri" w:cs="Calibri"/>
+              </w:rPr>
+            </w:pPr>
+            <w:r>
+              <w:rPr>
+                <w:rFonts w:ascii="Calibri" w:hAnsi="Calibri" w:cs="Calibri"/>
+              </w:rPr>
+              <w:sym w:font="Wingdings" w:char="F0FC"/>
+            </w:r>
+          </w:p>
+          <w:p>
+            <w:pPr>
+              <w:widowControl w:val="0"/>
+              <w:autoSpaceDE w:val="0"/>
+              <w:autoSpaceDN w:val="0"/>
+              <w:adjustRightInd w:val="0"/>
+              <w:spacing w:after="0" w:line="240" w:lineRule="auto"/>
+              <w:rPr>
+                <w:rFonts w:ascii="Calibri" w:hAnsi="Calibri" w:cs="Calibri"/>
+              </w:rPr>
+            </w:pPr>
+          </w:p>
+          <w:p>
+            <w:pPr>
+              <w:widowControl w:val="0"/>
+              <w:autoSpaceDE w:val="0"/>
+              <w:autoSpaceDN w:val="0"/>
+              <w:adjustRightInd w:val="0"/>
+              <w:spacing w:after="0" w:line="240" w:lineRule="auto"/>
+              <w:rPr>
+                <w:rFonts w:ascii="Calibri" w:hAnsi="Calibri" w:cs="Calibri"/>
+              </w:rPr>
+            </w:pPr>
+            <w:r>
+              <w:rPr>
+                <w:rFonts w:ascii="Calibri" w:hAnsi="Calibri" w:cs="Calibri"/>
+              </w:rPr>
+              <w:sym w:font="Wingdings" w:char="F0FC"/>
+            </w:r>
+          </w:p>
+          <w:p>
+            <w:pPr>
+              <w:widowControl w:val="0"/>
+              <w:autoSpaceDE w:val="0"/>
+              <w:autoSpaceDN w:val="0"/>
+              <w:adjustRightInd w:val="0"/>
+              <w:spacing w:after="0" w:line="240" w:lineRule="auto"/>
+              <w:rPr>
+                <w:rFonts w:ascii="Calibri" w:hAnsi="Calibri" w:cs="Calibri"/>
+              </w:rPr>
+            </w:pPr>
+          </w:p>
+          <w:p>
+            <w:pPr>
+              <w:widowControl w:val="0"/>
+              <w:autoSpaceDE w:val="0"/>
+              <w:autoSpaceDN w:val="0"/>
+              <w:adjustRightInd w:val="0"/>
+              <w:spacing w:after="0" w:line="240" w:lineRule="auto"/>
+              <w:rPr>
+                <w:rFonts w:ascii="Calibri" w:hAnsi="Calibri" w:cs="Calibri"/>
+              </w:rPr>
+            </w:pPr>
+            <w:r>
+              <w:rPr>
+                <w:rFonts w:ascii="Calibri" w:hAnsi="Calibri" w:cs="Calibri"/>
+              </w:rPr>
+              <w:sym w:font="Wingdings" w:char="F0FC"/>
+            </w:r>
           </w:p>
         </w:tc>
       </w:tr>
@@ -2242,13 +2443,8 @@
               <w:adjustRightInd w:val="0"/>
               <w:spacing w:after="0" w:line="240" w:lineRule="auto"/>
             </w:pPr>
-            <w:proofErr w:type="spellStart"/>
-            <w:r>
-              <w:t>IBaseProps</w:t>
-            </w:r>
-            <w:proofErr w:type="spellEnd"/>
-            <w:r>
-              <w:t xml:space="preserve"> is added to the class heading?</w:t>
+            <w:r>
+              <w:t>IBaseProps is added to the class heading?</w:t>
             </w:r>
           </w:p>
           <w:p>
@@ -2265,23 +2461,7 @@
               <w:spacing w:after="0" w:line="240" w:lineRule="auto"/>
             </w:pPr>
             <w:r>
-              <w:t xml:space="preserve">Clone, </w:t>
-            </w:r>
-            <w:proofErr w:type="spellStart"/>
-            <w:r>
-              <w:t>SetState</w:t>
-            </w:r>
-            <w:proofErr w:type="spellEnd"/>
-            <w:r>
-              <w:t xml:space="preserve"> and </w:t>
-            </w:r>
-            <w:proofErr w:type="spellStart"/>
-            <w:r>
-              <w:t>GetState</w:t>
-            </w:r>
-            <w:proofErr w:type="spellEnd"/>
-            <w:r>
-              <w:t xml:space="preserve"> methods are implemented with the signature expected by the framework?</w:t>
+              <w:t>Clone, SetState and GetState methods are implemented with the signature expected by the framework?</w:t>
             </w:r>
           </w:p>
           <w:p>
@@ -2298,15 +2478,7 @@
               <w:spacing w:after="0" w:line="240" w:lineRule="auto"/>
             </w:pPr>
             <w:r>
-              <w:t xml:space="preserve">All 3 methods are tested using </w:t>
-            </w:r>
-            <w:proofErr w:type="spellStart"/>
-            <w:r>
-              <w:t>nUnit</w:t>
-            </w:r>
-            <w:proofErr w:type="spellEnd"/>
-            <w:r>
-              <w:t xml:space="preserve"> tests in a reasonable way?</w:t>
+              <w:t>All 3 methods are tested using nUnit tests in a reasonable way?</w:t>
             </w:r>
           </w:p>
           <w:p>
@@ -2339,29 +2511,8 @@
               <w:adjustRightInd w:val="0"/>
               <w:spacing w:after="0" w:line="240" w:lineRule="auto"/>
             </w:pPr>
-            <w:proofErr w:type="spellStart"/>
-            <w:r>
-              <w:t>BaseSQLDB</w:t>
-            </w:r>
-            <w:proofErr w:type="spellEnd"/>
-            <w:r>
-              <w:t xml:space="preserve">, </w:t>
-            </w:r>
-            <w:proofErr w:type="spellStart"/>
-            <w:r>
-              <w:t>IReadDB</w:t>
-            </w:r>
-            <w:proofErr w:type="spellEnd"/>
-            <w:r>
-              <w:t xml:space="preserve"> and </w:t>
-            </w:r>
-            <w:proofErr w:type="spellStart"/>
-            <w:r>
-              <w:t>IWriteDB</w:t>
-            </w:r>
-            <w:proofErr w:type="spellEnd"/>
-            <w:r>
-              <w:t xml:space="preserve"> are added to the class heading?</w:t>
+            <w:r>
+              <w:t>BaseSQLDB, IReadDB and IWriteDB are added to the class heading?</w:t>
             </w:r>
           </w:p>
           <w:p>
@@ -2412,15 +2563,7 @@
               <w:spacing w:after="0" w:line="240" w:lineRule="auto"/>
             </w:pPr>
             <w:r>
-              <w:t xml:space="preserve">Methods that change data in the database deal with the </w:t>
-            </w:r>
-            <w:proofErr w:type="spellStart"/>
-            <w:r>
-              <w:t>ConcurrencyId</w:t>
-            </w:r>
-            <w:proofErr w:type="spellEnd"/>
-            <w:r>
-              <w:t xml:space="preserve"> in a reasonable way?</w:t>
+              <w:t>Methods that change data in the database deal with the ConcurrencyId in a reasonable way?</w:t>
             </w:r>
           </w:p>
           <w:p>
@@ -2437,15 +2580,7 @@
               <w:spacing w:after="0" w:line="240" w:lineRule="auto"/>
             </w:pPr>
             <w:r>
-              <w:t xml:space="preserve">All 4 methods are tested using </w:t>
-            </w:r>
-            <w:proofErr w:type="spellStart"/>
-            <w:r>
-              <w:t>nUnit</w:t>
-            </w:r>
-            <w:proofErr w:type="spellEnd"/>
-            <w:r>
-              <w:t xml:space="preserve"> tests in a reasonable way?</w:t>
+              <w:t>All 4 methods are tested using nUnit tests in a reasonable way?</w:t>
             </w:r>
           </w:p>
           <w:p>
@@ -2495,13 +2630,8 @@
               <w:adjustRightInd w:val="0"/>
               <w:spacing w:after="0" w:line="240" w:lineRule="auto"/>
             </w:pPr>
-            <w:proofErr w:type="spellStart"/>
-            <w:r>
-              <w:t>BaseBusiness</w:t>
-            </w:r>
-            <w:proofErr w:type="spellEnd"/>
-            <w:r>
-              <w:t xml:space="preserve"> is added to the class heading?</w:t>
+            <w:r>
+              <w:t>BaseBusiness is added to the class heading?</w:t>
             </w:r>
           </w:p>
           <w:p>
@@ -2517,21 +2647,8 @@
               <w:adjustRightInd w:val="0"/>
               <w:spacing w:after="0" w:line="240" w:lineRule="auto"/>
             </w:pPr>
-            <w:proofErr w:type="spellStart"/>
-            <w:r>
-              <w:t>SetDefaultProperties</w:t>
-            </w:r>
-            <w:proofErr w:type="spellEnd"/>
-            <w:r>
-              <w:t xml:space="preserve"> and </w:t>
-            </w:r>
-            <w:proofErr w:type="spellStart"/>
-            <w:r>
-              <w:t>SetRequiredRules</w:t>
-            </w:r>
-            <w:proofErr w:type="spellEnd"/>
-            <w:r>
-              <w:t xml:space="preserve"> methods are implemented with the signature expected by the framework?</w:t>
+            <w:r>
+              <w:t>SetDefaultProperties and SetRequiredRules methods are implemented with the signature expected by the framework?</w:t>
             </w:r>
           </w:p>
           <w:p>
@@ -2547,13 +2664,8 @@
               <w:adjustRightInd w:val="0"/>
               <w:spacing w:after="0" w:line="240" w:lineRule="auto"/>
             </w:pPr>
-            <w:proofErr w:type="spellStart"/>
-            <w:r>
-              <w:t>SetRequiredRules</w:t>
-            </w:r>
-            <w:proofErr w:type="spellEnd"/>
-            <w:r>
-              <w:t xml:space="preserve"> method “breaks a rule” for each required field in the database?</w:t>
+            <w:r>
+              <w:t>SetRequiredRules method “breaks a rule” for each required field in the database?</w:t>
             </w:r>
           </w:p>
           <w:p>
@@ -2621,23 +2733,7 @@
               <w:spacing w:after="0" w:line="240" w:lineRule="auto"/>
             </w:pPr>
             <w:r>
-              <w:t xml:space="preserve">All methods provided by the </w:t>
-            </w:r>
-            <w:proofErr w:type="spellStart"/>
-            <w:r>
-              <w:t>BaseBusiness</w:t>
-            </w:r>
-            <w:proofErr w:type="spellEnd"/>
-            <w:r>
-              <w:t xml:space="preserve"> class are tested in a reasonable way?  Methods provided by the </w:t>
-            </w:r>
-            <w:proofErr w:type="spellStart"/>
-            <w:r>
-              <w:t>BaseBusiness</w:t>
-            </w:r>
-            <w:proofErr w:type="spellEnd"/>
-            <w:r>
-              <w:t xml:space="preserve"> class that throw an exception are tested for those exceptions?</w:t>
+              <w:t>All methods provided by the BaseBusiness class are tested in a reasonable way?  Methods provided by the BaseBusiness class that throw an exception are tested for those exceptions?</w:t>
             </w:r>
           </w:p>
           <w:p>
@@ -5618,7 +5714,7 @@
   <w:style w:type="paragraph" w:default="1" w:styleId="Normal">
     <w:name w:val="Normal"/>
     <w:qFormat/>
-    <w:rsid w:val="007174A3"/>
+    <w:rsid w:val="006D1C5A"/>
   </w:style>
   <w:style w:type="character" w:default="1" w:styleId="DefaultParagraphFont">
     <w:name w:val="Default Paragraph Font"/>

</xml_diff>